<commit_message>
Complete SDD and diagrams file
</commit_message>
<xml_diff>
--- a/Software Design Document.docx
+++ b/Software Design Document.docx
@@ -18,13 +18,10 @@
         <w:t>&lt;</w:t>
       </w:r>
       <w:r>
-        <w:t>Accident Data User Interface</w:t>
-      </w:r>
-      <w:r>
-        <w:t xml:space="preserve"> </w:t>
-      </w:r>
-      <w:r>
-        <w:t>(Placeholder)</w:t>
+        <w:t>Accident Data User Interfac</w:t>
+      </w:r>
+      <w:r>
+        <w:t>e</w:t>
       </w:r>
       <w:r>
         <w:t>&gt;</w:t>
@@ -32,8 +29,13 @@
     </w:p>
     <w:p>
       <w:r>
-        <w:t>Lambert Niyuhire</w:t>
-      </w:r>
+        <w:t xml:space="preserve">Lambert </w:t>
+      </w:r>
+      <w:proofErr w:type="spellStart"/>
+      <w:r>
+        <w:t>Niyuhire</w:t>
+      </w:r>
+      <w:proofErr w:type="spellEnd"/>
       <w:r>
         <w:t>, Cody Perkins, Mitchell Reid</w:t>
       </w:r>
@@ -1142,25 +1144,6 @@
     </w:p>
     <w:p>
       <w:pPr>
-        <w:rPr>
-          <w:color w:val="FF0000"/>
-        </w:rPr>
-      </w:pPr>
-      <w:r>
-        <w:rPr>
-          <w:color w:val="FF0000"/>
-        </w:rPr>
-        <w:t xml:space="preserve"> A simple data analysis and visualization tool for a dataset. You will need to design and implement this tool, and it must provide a graphical user interface that will handle the analysis and visualization of the data</w:t>
-      </w:r>
-      <w:r>
-        <w:rPr>
-          <w:color w:val="FF0000"/>
-        </w:rPr>
-        <w:t>.</w:t>
-      </w:r>
-    </w:p>
-    <w:p>
-      <w:pPr>
         <w:pStyle w:val="Heading2"/>
         <w:numPr>
           <w:ilvl w:val="1"/>
@@ -1176,88 +1159,86 @@
     <w:p>
       <w:pPr>
         <w:ind w:left="284"/>
-        <w:rPr>
-          <w:color w:val="FF0000"/>
-        </w:rPr>
-      </w:pPr>
-      <w:r>
-        <w:rPr>
-          <w:color w:val="FF0000"/>
-        </w:rPr>
-        <w:t>What’s the dataset?</w:t>
-      </w:r>
-    </w:p>
-    <w:p>
-      <w:pPr>
-        <w:ind w:left="284"/>
-        <w:rPr>
-          <w:color w:val="3476B1" w:themeColor="accent2" w:themeShade="BF"/>
-        </w:rPr>
-      </w:pPr>
-      <w:r>
-        <w:t>Victora state accident dataset</w:t>
-      </w:r>
-      <w:r>
-        <w:t xml:space="preserve">, </w:t>
+      </w:pPr>
+      <w:r>
+        <w:t xml:space="preserve">The </w:t>
+      </w:r>
+      <w:r>
+        <w:t>Victor</w:t>
+      </w:r>
+      <w:r>
+        <w:t>i</w:t>
+      </w:r>
+      <w:r>
+        <w:t>a state accident dataset</w:t>
+      </w:r>
+      <w:r>
+        <w:t xml:space="preserve"> contains</w:t>
+      </w:r>
+      <w:r>
+        <w:t xml:space="preserve"> </w:t>
       </w:r>
       <w:r>
         <w:t xml:space="preserve">crash statistics from </w:t>
       </w:r>
       <w:r>
-        <w:t>2015-2020 for Victoria</w:t>
-      </w:r>
-      <w:r>
-        <w:rPr>
-          <w:color w:val="3476B1" w:themeColor="accent2" w:themeShade="BF"/>
-        </w:rPr>
-        <w:t xml:space="preserve">. A way to analyse and represent this data in an easy to use and fast </w:t>
-      </w:r>
-      <w:r>
-        <w:rPr>
-          <w:color w:val="3476B1" w:themeColor="accent2" w:themeShade="BF"/>
-        </w:rPr>
-        <w:t>manner. An application that allows users to manipulate the dataset</w:t>
-      </w:r>
-      <w:r>
-        <w:rPr>
-          <w:color w:val="3476B1" w:themeColor="accent2" w:themeShade="BF"/>
-        </w:rPr>
-        <w:t xml:space="preserve"> compare different parts of the dataset. </w:t>
-      </w:r>
-      <w:r>
-        <w:rPr>
-          <w:color w:val="3476B1" w:themeColor="accent2" w:themeShade="BF"/>
-        </w:rPr>
-        <w:t xml:space="preserve">Use keywords to compare and contrast different data points. Graph relevant </w:t>
-      </w:r>
-      <w:r>
-        <w:rPr>
-          <w:color w:val="3476B1" w:themeColor="accent2" w:themeShade="BF"/>
-        </w:rPr>
-        <w:t>data points and trends</w:t>
-      </w:r>
-      <w:r>
-        <w:rPr>
-          <w:color w:val="3476B1" w:themeColor="accent2" w:themeShade="BF"/>
-        </w:rPr>
-        <w:t xml:space="preserve"> over time</w:t>
-      </w:r>
-      <w:r>
-        <w:rPr>
-          <w:color w:val="3476B1" w:themeColor="accent2" w:themeShade="BF"/>
-        </w:rPr>
-        <w:t xml:space="preserve"> and </w:t>
-      </w:r>
-      <w:r>
-        <w:rPr>
-          <w:color w:val="3476B1" w:themeColor="accent2" w:themeShade="BF"/>
-        </w:rPr>
-        <w:t>display correlations between different factors.</w:t>
-      </w:r>
-      <w:r>
-        <w:rPr>
-          <w:color w:val="3476B1" w:themeColor="accent2" w:themeShade="BF"/>
-        </w:rPr>
+        <w:t>2015-2020</w:t>
+      </w:r>
+      <w:r>
+        <w:t>.</w:t>
+      </w:r>
+      <w:r>
+        <w:t xml:space="preserve"> This data</w:t>
+      </w:r>
+      <w:r>
+        <w:t xml:space="preserve"> holds a wealth of information to be uncovered by various organisations. Therefore, a</w:t>
+      </w:r>
+      <w:r>
+        <w:t xml:space="preserve"> way to analyse and represent this data in an easy to use and fast </w:t>
+      </w:r>
+      <w:r>
+        <w:t>manner</w:t>
+      </w:r>
+      <w:r>
+        <w:t xml:space="preserve"> is needed</w:t>
+      </w:r>
+      <w:r>
+        <w:t xml:space="preserve">. </w:t>
+      </w:r>
+      <w:r>
+        <w:t xml:space="preserve">The proposed software </w:t>
+      </w:r>
+      <w:r>
+        <w:t>allows users to manipulate the dataset</w:t>
+      </w:r>
+      <w:r>
+        <w:t xml:space="preserve"> </w:t>
+      </w:r>
+      <w:r>
+        <w:t>enabling comparisons within the dataset</w:t>
+      </w:r>
+      <w:r>
+        <w:t xml:space="preserve">. </w:t>
+      </w:r>
+      <w:r>
+        <w:t>The software also supports g</w:t>
+      </w:r>
+      <w:r>
+        <w:t>raph</w:t>
+      </w:r>
+      <w:r>
+        <w:t xml:space="preserve"> generation making </w:t>
+      </w:r>
+      <w:r>
+        <w:t>correlations between different factors</w:t>
+      </w:r>
+      <w:r>
+        <w:t xml:space="preserve"> easily displayed</w:t>
+      </w:r>
+      <w:r>
+        <w:t>.</w:t>
+      </w:r>
+      <w:r>
         <w:t xml:space="preserve"> </w:t>
       </w:r>
     </w:p>
@@ -1269,401 +1250,368 @@
         </w:rPr>
       </w:pPr>
       <w:r>
-        <w:rPr>
-          <w:color w:val="FF0000"/>
-        </w:rPr>
-        <w:t>What sort of data input/ouput is nee</w:t>
-      </w:r>
-      <w:r>
-        <w:rPr>
-          <w:color w:val="FF0000"/>
-        </w:rPr>
-        <w:t>ded?</w:t>
+        <w:t xml:space="preserve">Text input and </w:t>
+      </w:r>
+      <w:r>
+        <w:t xml:space="preserve">mouse clicks are examples of input that the software will receive. The text input will </w:t>
+      </w:r>
+      <w:r>
+        <w:t>constitute users searching keywords</w:t>
+      </w:r>
+      <w:r>
+        <w:t xml:space="preserve">, the mouse clicks </w:t>
+      </w:r>
+      <w:r>
+        <w:t xml:space="preserve">users selecting periods of time. The </w:t>
+      </w:r>
+      <w:r>
+        <w:t xml:space="preserve">software will output </w:t>
+      </w:r>
+      <w:r>
+        <w:t xml:space="preserve">tabulated </w:t>
+      </w:r>
+      <w:r>
+        <w:t xml:space="preserve">accident </w:t>
+      </w:r>
+      <w:r>
+        <w:t>data and</w:t>
+      </w:r>
+      <w:r>
+        <w:t xml:space="preserve"> </w:t>
+      </w:r>
+      <w:r>
+        <w:t>be</w:t>
+      </w:r>
+      <w:r>
+        <w:t xml:space="preserve"> able to formulate </w:t>
+      </w:r>
+      <w:r>
+        <w:t xml:space="preserve">bar graphs </w:t>
+      </w:r>
+      <w:r>
+        <w:t>for specific data points</w:t>
+      </w:r>
+      <w:r>
+        <w:t>.</w:t>
       </w:r>
     </w:p>
     <w:p>
       <w:pPr>
         <w:ind w:left="284"/>
-        <w:rPr>
-          <w:color w:val="FF0000"/>
-        </w:rPr>
-      </w:pPr>
-      <w:r>
-        <w:t xml:space="preserve">Text input and </w:t>
-      </w:r>
-      <w:r>
-        <w:t xml:space="preserve">mouse clicks are examples of input that the software will receive. The text input will </w:t>
-      </w:r>
-      <w:r>
-        <w:t>constitute users searching keywords</w:t>
-      </w:r>
-      <w:r>
-        <w:t xml:space="preserve">, the mouse clicks </w:t>
-      </w:r>
-      <w:r>
-        <w:t xml:space="preserve">users selecting periods of time. The </w:t>
-      </w:r>
-      <w:r>
-        <w:t xml:space="preserve">software will output </w:t>
-      </w:r>
-      <w:r>
-        <w:t xml:space="preserve">tabulated </w:t>
-      </w:r>
-      <w:r>
-        <w:t xml:space="preserve">accident </w:t>
-      </w:r>
-      <w:r>
-        <w:t>data and</w:t>
+      </w:pPr>
+      <w:r>
+        <w:t xml:space="preserve">The </w:t>
+      </w:r>
+      <w:r>
+        <w:t>application allows users to automate certain data</w:t>
+      </w:r>
+      <w:r>
+        <w:t xml:space="preserve"> processing </w:t>
+      </w:r>
+      <w:r>
+        <w:t xml:space="preserve">techniques. Saving </w:t>
+      </w:r>
+      <w:r>
+        <w:t xml:space="preserve">the user time by </w:t>
+      </w:r>
+      <w:r>
+        <w:t xml:space="preserve">generating </w:t>
+      </w:r>
+      <w:r>
+        <w:t xml:space="preserve">results that allow users to </w:t>
+      </w:r>
+      <w:r>
+        <w:t xml:space="preserve">check if specific keywords are tied to </w:t>
+      </w:r>
+      <w:r>
+        <w:t xml:space="preserve">different types of crash </w:t>
+      </w:r>
+      <w:r>
+        <w:t>data (</w:t>
+      </w:r>
+      <w:r>
+        <w:t>e.g.,</w:t>
       </w:r>
       <w:r>
         <w:t xml:space="preserve"> </w:t>
       </w:r>
       <w:r>
-        <w:t>be</w:t>
-      </w:r>
-      <w:r>
-        <w:t xml:space="preserve"> able to formulate </w:t>
-      </w:r>
-      <w:r>
-        <w:t xml:space="preserve">bar graphs </w:t>
-      </w:r>
-      <w:r>
-        <w:t>for specific data points</w:t>
+        <w:t>determining</w:t>
+      </w:r>
+      <w:r>
+        <w:t xml:space="preserve"> how many accidents involved pedestrians). </w:t>
+      </w:r>
+      <w:r>
+        <w:t>This</w:t>
+      </w:r>
+      <w:r>
+        <w:t xml:space="preserve"> frees the user from </w:t>
+      </w:r>
+      <w:r>
+        <w:t>manually cross-checking</w:t>
+      </w:r>
+      <w:r>
+        <w:t xml:space="preserve"> the dataset which would be immensely </w:t>
+      </w:r>
+      <w:r>
+        <w:t>time-consuming</w:t>
+      </w:r>
+      <w:r>
+        <w:t xml:space="preserve"> and cumbersome </w:t>
+      </w:r>
+      <w:r>
+        <w:t xml:space="preserve">for a dataset of </w:t>
+      </w:r>
+      <w:r>
+        <w:t>this size.</w:t>
+      </w:r>
+      <w:r>
+        <w:t xml:space="preserve"> The software also</w:t>
+      </w:r>
+      <w:r>
+        <w:t xml:space="preserve"> provides the user with </w:t>
+      </w:r>
+      <w:r>
+        <w:t>aggreg</w:t>
+      </w:r>
+      <w:r>
+        <w:t xml:space="preserve">ated </w:t>
+      </w:r>
+      <w:r>
+        <w:t>ready-to-use</w:t>
+      </w:r>
+      <w:r>
+        <w:t xml:space="preserve"> </w:t>
+      </w:r>
+      <w:r>
+        <w:t xml:space="preserve">data representations </w:t>
+      </w:r>
+      <w:r>
+        <w:t xml:space="preserve">in the form of </w:t>
+      </w:r>
+      <w:r>
+        <w:t>bar graphs</w:t>
+      </w:r>
+      <w:r>
+        <w:t xml:space="preserve">. </w:t>
+      </w:r>
+      <w:r>
+        <w:t>These</w:t>
+      </w:r>
+      <w:r>
+        <w:t xml:space="preserve"> gra</w:t>
+      </w:r>
+      <w:r>
+        <w:t>phs</w:t>
+      </w:r>
+      <w:r>
+        <w:t xml:space="preserve"> can be taken directly from the interface</w:t>
+      </w:r>
+      <w:r>
+        <w:t xml:space="preserve"> and pasted into presentations</w:t>
       </w:r>
       <w:r>
         <w:t>.</w:t>
       </w:r>
+      <w:r>
+        <w:t xml:space="preserve"> </w:t>
+      </w:r>
+      <w:r>
+        <w:t>S</w:t>
+      </w:r>
+      <w:r>
+        <w:t xml:space="preserve">upplying users </w:t>
+      </w:r>
+      <w:r>
+        <w:t xml:space="preserve">with a way </w:t>
+      </w:r>
+      <w:r>
+        <w:t xml:space="preserve">to </w:t>
+      </w:r>
+      <w:r>
+        <w:t>tailor-make</w:t>
+      </w:r>
+      <w:r>
+        <w:t xml:space="preserve"> their own</w:t>
+      </w:r>
+      <w:r>
+        <w:t xml:space="preserve"> graphs </w:t>
+      </w:r>
+      <w:r>
+        <w:t>t</w:t>
+      </w:r>
+      <w:r>
+        <w:t xml:space="preserve">o </w:t>
+      </w:r>
+      <w:r>
+        <w:t>visually</w:t>
+      </w:r>
+      <w:r>
+        <w:t xml:space="preserve"> display whatever</w:t>
+      </w:r>
+      <w:r>
+        <w:t xml:space="preserve"> part of the dataset they are interested in.</w:t>
+      </w:r>
     </w:p>
     <w:p>
       <w:pPr>
         <w:ind w:left="284"/>
-        <w:rPr>
-          <w:color w:val="FF0000"/>
-        </w:rPr>
-      </w:pPr>
-      <w:r>
-        <w:rPr>
-          <w:color w:val="FF0000"/>
-        </w:rPr>
-        <w:t>What problem does this solve?</w:t>
-      </w:r>
-    </w:p>
-    <w:p>
-      <w:pPr>
-        <w:ind w:left="284"/>
-      </w:pPr>
+      </w:pPr>
+      <w:r>
+        <w:t xml:space="preserve">The target audience for this software </w:t>
+      </w:r>
+      <w:r>
+        <w:t>is individual</w:t>
+      </w:r>
+      <w:r>
+        <w:t>s</w:t>
+      </w:r>
+      <w:r>
+        <w:t xml:space="preserve"> or </w:t>
+      </w:r>
+      <w:r>
+        <w:t>entities</w:t>
+      </w:r>
+      <w:r>
+        <w:t xml:space="preserve"> </w:t>
+      </w:r>
+      <w:r>
+        <w:t>with</w:t>
+      </w:r>
+      <w:r>
+        <w:t xml:space="preserve"> a vested </w:t>
+      </w:r>
+      <w:r>
+        <w:t xml:space="preserve">interest in </w:t>
+      </w:r>
+      <w:r>
+        <w:t xml:space="preserve">Victorian accident data. </w:t>
+      </w:r>
+      <w:r>
+        <w:t xml:space="preserve">This is not limited to the </w:t>
+      </w:r>
+      <w:r>
+        <w:t>Victorian Police</w:t>
+      </w:r>
+      <w:r>
+        <w:t xml:space="preserve">, </w:t>
+      </w:r>
+      <w:r>
+        <w:t>private</w:t>
+      </w:r>
+      <w:r>
+        <w:t xml:space="preserve"> insurance companies, </w:t>
+      </w:r>
+      <w:r>
+        <w:t xml:space="preserve">government </w:t>
+      </w:r>
+      <w:r>
+        <w:t>committees</w:t>
+      </w:r>
+      <w:r>
+        <w:t xml:space="preserve"> </w:t>
+      </w:r>
+      <w:r>
+        <w:t>dedicated</w:t>
+      </w:r>
+      <w:r>
+        <w:t xml:space="preserve"> to </w:t>
+      </w:r>
+      <w:r>
+        <w:t>road safety</w:t>
+      </w:r>
+      <w:r>
+        <w:t xml:space="preserve"> (</w:t>
+      </w:r>
+      <w:r>
+        <w:t>e.g</w:t>
+      </w:r>
+      <w:r>
+        <w:t xml:space="preserve">., </w:t>
+      </w:r>
+      <w:r>
+        <w:t>Victorian Parliamentary Safety Committee)</w:t>
+      </w:r>
+      <w:r>
+        <w:t>,</w:t>
+      </w:r>
+      <w:r>
+        <w:t xml:space="preserve"> </w:t>
+      </w:r>
       <w:r>
         <w:t xml:space="preserve">The </w:t>
       </w:r>
       <w:r>
-        <w:t>application allows users to automate certain data</w:t>
-      </w:r>
-      <w:r>
-        <w:t xml:space="preserve"> processing </w:t>
-      </w:r>
-      <w:r>
-        <w:t xml:space="preserve">techniques. Saving </w:t>
-      </w:r>
-      <w:r>
-        <w:t xml:space="preserve">the user time by </w:t>
-      </w:r>
-      <w:r>
-        <w:t xml:space="preserve">generating </w:t>
-      </w:r>
-      <w:r>
-        <w:t xml:space="preserve">results that allow users to </w:t>
-      </w:r>
-      <w:r>
-        <w:t xml:space="preserve">check if specific keywords are tied to </w:t>
-      </w:r>
-      <w:r>
-        <w:t xml:space="preserve">different types of crash </w:t>
-      </w:r>
-      <w:r>
-        <w:t>data (</w:t>
-      </w:r>
-      <w:r>
-        <w:t>e.g.,</w:t>
+        <w:t>Department of Transport and Planning</w:t>
+      </w:r>
+      <w:r>
+        <w:t xml:space="preserve">, and </w:t>
+      </w:r>
+      <w:r>
+        <w:t>non-profit organisations</w:t>
+      </w:r>
+      <w:r>
+        <w:t xml:space="preserve"> (e.g., Road Safety Promotion Australia</w:t>
+      </w:r>
+      <w:r>
+        <w:t>)</w:t>
+      </w:r>
+      <w:r>
+        <w:t xml:space="preserve">. </w:t>
+      </w:r>
+      <w:r>
+        <w:t>These entities</w:t>
       </w:r>
       <w:r>
         <w:t xml:space="preserve"> </w:t>
       </w:r>
       <w:r>
-        <w:t>determining</w:t>
-      </w:r>
-      <w:r>
-        <w:t xml:space="preserve"> how many accidents involved pedestrians). </w:t>
-      </w:r>
-      <w:r>
-        <w:t>This</w:t>
-      </w:r>
-      <w:r>
-        <w:t xml:space="preserve"> frees the user from having to manually </w:t>
-      </w:r>
-      <w:r>
-        <w:t>cross-check</w:t>
-      </w:r>
-      <w:r>
-        <w:t xml:space="preserve"> the dataset which would be immensely </w:t>
-      </w:r>
-      <w:r>
-        <w:t>time-consuming</w:t>
-      </w:r>
-      <w:r>
-        <w:t xml:space="preserve"> and cumbersome </w:t>
-      </w:r>
-      <w:r>
-        <w:t xml:space="preserve">for a dataset of </w:t>
-      </w:r>
-      <w:r>
-        <w:t>this size.</w:t>
-      </w:r>
-      <w:r>
-        <w:t xml:space="preserve"> The software also</w:t>
-      </w:r>
-      <w:r>
-        <w:t xml:space="preserve"> provides the user with </w:t>
-      </w:r>
-      <w:r>
-        <w:t>aggreg</w:t>
-      </w:r>
-      <w:r>
-        <w:t xml:space="preserve">ated </w:t>
-      </w:r>
-      <w:r>
-        <w:t>ready-to-use</w:t>
+        <w:t xml:space="preserve">will all use the software to </w:t>
+      </w:r>
+      <w:r>
+        <w:t xml:space="preserve">review and draw conclusions </w:t>
+      </w:r>
+      <w:r>
+        <w:t>on</w:t>
       </w:r>
       <w:r>
         <w:t xml:space="preserve"> </w:t>
       </w:r>
       <w:r>
-        <w:t xml:space="preserve">data representations </w:t>
-      </w:r>
-      <w:r>
-        <w:t xml:space="preserve">in the form of </w:t>
-      </w:r>
-      <w:r>
-        <w:t>bar graphs</w:t>
-      </w:r>
-      <w:r>
-        <w:t xml:space="preserve">. </w:t>
-      </w:r>
-      <w:r>
-        <w:t>These</w:t>
-      </w:r>
-      <w:r>
-        <w:t xml:space="preserve"> gra</w:t>
-      </w:r>
-      <w:r>
-        <w:t>phs</w:t>
-      </w:r>
-      <w:r>
-        <w:t xml:space="preserve"> can be taken directly from the interface</w:t>
-      </w:r>
-      <w:r>
-        <w:t xml:space="preserve"> and pasted into presentations</w:t>
-      </w:r>
-      <w:r>
-        <w:t>.</w:t>
+        <w:t>vehicular accidents in the state of Victoria.</w:t>
+      </w:r>
+      <w:r>
+        <w:t xml:space="preserve"> A non-profit </w:t>
+      </w:r>
+      <w:r>
+        <w:t xml:space="preserve">may use this data to enact </w:t>
+      </w:r>
+      <w:r>
+        <w:t>a target road safety plan.</w:t>
+      </w:r>
+      <w:r>
+        <w:t xml:space="preserve"> An insurance company might use this data </w:t>
+      </w:r>
+      <w:r>
+        <w:t>to increase or decrease</w:t>
+      </w:r>
+      <w:r>
+        <w:t xml:space="preserve"> the</w:t>
+      </w:r>
+      <w:r>
+        <w:t xml:space="preserve"> excess</w:t>
+      </w:r>
+      <w:r>
+        <w:t xml:space="preserve"> they charge</w:t>
+      </w:r>
+      <w:r>
+        <w:t xml:space="preserve"> for</w:t>
+      </w:r>
+      <w:r>
+        <w:t xml:space="preserve"> different</w:t>
       </w:r>
       <w:r>
         <w:t xml:space="preserve"> </w:t>
-      </w:r>
-      <w:r>
-        <w:t>S</w:t>
-      </w:r>
-      <w:r>
-        <w:t xml:space="preserve">upplying users </w:t>
-      </w:r>
-      <w:r>
-        <w:t xml:space="preserve">with a way </w:t>
-      </w:r>
-      <w:r>
-        <w:t xml:space="preserve">to </w:t>
-      </w:r>
-      <w:r>
-        <w:t>tailor-make</w:t>
-      </w:r>
-      <w:r>
-        <w:t xml:space="preserve"> their own</w:t>
-      </w:r>
-      <w:r>
-        <w:t xml:space="preserve"> graphs </w:t>
-      </w:r>
-      <w:r>
-        <w:t>t</w:t>
-      </w:r>
-      <w:r>
-        <w:t xml:space="preserve">o </w:t>
-      </w:r>
-      <w:r>
-        <w:t>visually</w:t>
-      </w:r>
-      <w:r>
-        <w:t xml:space="preserve"> display whatever</w:t>
-      </w:r>
-      <w:r>
-        <w:t xml:space="preserve"> part of the dataset they are interested in.</w:t>
-      </w:r>
-    </w:p>
-    <w:p>
-      <w:pPr>
-        <w:ind w:left="284"/>
-        <w:rPr>
-          <w:color w:val="FF0000"/>
-        </w:rPr>
-      </w:pPr>
-      <w:r>
-        <w:rPr>
-          <w:color w:val="FF0000"/>
-        </w:rPr>
-        <w:t>Who’s going to use it and why?</w:t>
-      </w:r>
-    </w:p>
-    <w:p>
-      <w:pPr>
-        <w:ind w:left="284"/>
-      </w:pPr>
-      <w:r>
-        <w:t xml:space="preserve">The target audience for this software </w:t>
-      </w:r>
-      <w:r>
-        <w:t>is individual</w:t>
-      </w:r>
-      <w:r>
-        <w:t>s</w:t>
-      </w:r>
-      <w:r>
-        <w:t xml:space="preserve"> or </w:t>
-      </w:r>
-      <w:r>
-        <w:t>entities</w:t>
-      </w:r>
-      <w:r>
-        <w:t xml:space="preserve"> </w:t>
-      </w:r>
-      <w:r>
-        <w:t>with</w:t>
-      </w:r>
-      <w:r>
-        <w:t xml:space="preserve"> a vested </w:t>
-      </w:r>
-      <w:r>
-        <w:t xml:space="preserve">interest in </w:t>
-      </w:r>
-      <w:r>
-        <w:t xml:space="preserve">Victorian accident data. </w:t>
-      </w:r>
-      <w:r>
-        <w:t xml:space="preserve">This is not limited to the </w:t>
-      </w:r>
-      <w:r>
-        <w:t>Victorian Police</w:t>
-      </w:r>
-      <w:r>
-        <w:t xml:space="preserve">, </w:t>
-      </w:r>
-      <w:r>
-        <w:t>private</w:t>
-      </w:r>
-      <w:r>
-        <w:t xml:space="preserve"> insurance companies, </w:t>
-      </w:r>
-      <w:r>
-        <w:t xml:space="preserve">government </w:t>
-      </w:r>
-      <w:r>
-        <w:t>committees</w:t>
-      </w:r>
-      <w:r>
-        <w:t xml:space="preserve"> </w:t>
-      </w:r>
-      <w:r>
-        <w:t>dedicated</w:t>
-      </w:r>
-      <w:r>
-        <w:t xml:space="preserve"> to </w:t>
-      </w:r>
-      <w:r>
-        <w:t>road safety</w:t>
-      </w:r>
-      <w:r>
-        <w:t xml:space="preserve"> (</w:t>
-      </w:r>
-      <w:r>
-        <w:t>e.g</w:t>
-      </w:r>
-      <w:r>
-        <w:t xml:space="preserve">., </w:t>
-      </w:r>
-      <w:r>
-        <w:t>Victorian Parliamentary Safety Committee)</w:t>
-      </w:r>
-      <w:r>
-        <w:t>,</w:t>
-      </w:r>
-      <w:r>
-        <w:t xml:space="preserve"> </w:t>
-      </w:r>
-      <w:r>
-        <w:t xml:space="preserve">The </w:t>
-      </w:r>
-      <w:r>
-        <w:t>Department of Transport and Planning</w:t>
-      </w:r>
-      <w:r>
-        <w:t xml:space="preserve">, and </w:t>
-      </w:r>
-      <w:r>
-        <w:t>non-profit organisations</w:t>
-      </w:r>
-      <w:r>
-        <w:t xml:space="preserve"> (e.g., Road Safety Promotion Australia</w:t>
-      </w:r>
-      <w:r>
-        <w:t>)</w:t>
-      </w:r>
-      <w:r>
-        <w:t xml:space="preserve">. </w:t>
-      </w:r>
-      <w:r>
-        <w:t>These entities</w:t>
-      </w:r>
-      <w:r>
-        <w:t xml:space="preserve"> </w:t>
-      </w:r>
-      <w:r>
-        <w:t xml:space="preserve">will all use the software to </w:t>
-      </w:r>
-      <w:r>
-        <w:t xml:space="preserve">review and draw conclusions </w:t>
-      </w:r>
-      <w:r>
-        <w:t>on</w:t>
-      </w:r>
-      <w:r>
-        <w:t xml:space="preserve"> </w:t>
-      </w:r>
-      <w:r>
-        <w:t>vehicular accidents in the state of Victoria.</w:t>
-      </w:r>
-      <w:r>
-        <w:t xml:space="preserve"> A non-profit </w:t>
-      </w:r>
-      <w:r>
-        <w:t xml:space="preserve">may use this data to enact </w:t>
-      </w:r>
-      <w:r>
-        <w:t>a target road safety plan.</w:t>
-      </w:r>
-      <w:r>
-        <w:t xml:space="preserve"> An insurance company might use this data </w:t>
-      </w:r>
-      <w:r>
-        <w:t xml:space="preserve">to increase or decrease what they charge </w:t>
-      </w:r>
-      <w:r>
-        <w:t xml:space="preserve">in excess for </w:t>
       </w:r>
       <w:r>
         <w:t>age</w:t>
@@ -1693,7 +1641,6 @@
       </w:pPr>
       <w:bookmarkStart w:id="2" w:name="_Toc46748624"/>
       <w:r>
-        <w:lastRenderedPageBreak/>
         <w:t>System Overview</w:t>
       </w:r>
       <w:bookmarkEnd w:id="2"/>
@@ -1701,20 +1648,6 @@
     <w:p>
       <w:pPr>
         <w:ind w:left="284"/>
-        <w:rPr>
-          <w:color w:val="FF0000"/>
-        </w:rPr>
-      </w:pPr>
-      <w:r>
-        <w:rPr>
-          <w:color w:val="FF0000"/>
-        </w:rPr>
-        <w:t>What will the system do?</w:t>
-      </w:r>
-    </w:p>
-    <w:p>
-      <w:pPr>
-        <w:ind w:left="284"/>
       </w:pPr>
       <w:r>
         <w:t xml:space="preserve">The proposed system will allow </w:t>
@@ -1741,7 +1674,13 @@
         <w:t xml:space="preserve">an accessible </w:t>
       </w:r>
       <w:r>
-        <w:t>and easy to use manner.</w:t>
+        <w:t xml:space="preserve">and </w:t>
+      </w:r>
+      <w:r>
+        <w:t>easy-to-use</w:t>
+      </w:r>
+      <w:r>
+        <w:t xml:space="preserve"> manner.</w:t>
       </w:r>
       <w:r>
         <w:t xml:space="preserve"> The key</w:t>
@@ -1772,14 +1711,13 @@
         <w:t>A</w:t>
       </w:r>
       <w:r>
-        <w:t>llow users to display all accidents that happened in a specific time</w:t>
-      </w:r>
-      <w:r>
-        <w:t>-</w:t>
-      </w:r>
-      <w:r>
-        <w:t>period</w:t>
-      </w:r>
+        <w:t xml:space="preserve">llow users to display all accidents that happened in a specific </w:t>
+      </w:r>
+      <w:proofErr w:type="gramStart"/>
+      <w:r>
+        <w:t>time period</w:t>
+      </w:r>
+      <w:proofErr w:type="gramEnd"/>
       <w:r>
         <w:t>.</w:t>
       </w:r>
@@ -1832,7 +1770,13 @@
         <w:t xml:space="preserve"> </w:t>
       </w:r>
       <w:r>
-        <w:t xml:space="preserve">by a keyword (e.g. </w:t>
+        <w:t>by a keyword (</w:t>
+      </w:r>
+      <w:r>
+        <w:t>e.g.,</w:t>
+      </w:r>
+      <w:r>
+        <w:t xml:space="preserve"> </w:t>
       </w:r>
       <w:r>
         <w:t>collision</w:t>
@@ -1856,6 +1800,7 @@
         </w:numPr>
       </w:pPr>
       <w:r>
+        <w:lastRenderedPageBreak/>
         <w:t xml:space="preserve">Enable the user to </w:t>
       </w:r>
       <w:r>
@@ -1871,7 +1816,13 @@
         <w:t xml:space="preserve"> accidents</w:t>
       </w:r>
       <w:r>
-        <w:t xml:space="preserve"> (e.g. </w:t>
+        <w:t xml:space="preserve"> (</w:t>
+      </w:r>
+      <w:r>
+        <w:t>e.g.,</w:t>
+      </w:r>
+      <w:r>
+        <w:t xml:space="preserve"> </w:t>
       </w:r>
       <w:r>
         <w:t>most common accident type associated with alcohol).</w:t>
@@ -1884,197 +1835,107 @@
           <w:ilvl w:val="0"/>
           <w:numId w:val="7"/>
         </w:numPr>
-        <w:rPr>
-          <w:color w:val="7030A0"/>
-        </w:rPr>
-      </w:pPr>
-      <w:r>
-        <w:rPr>
-          <w:color w:val="3476B1" w:themeColor="accent2" w:themeShade="BF"/>
-        </w:rPr>
+      </w:pPr>
+      <w:r>
         <w:t xml:space="preserve">Allow users to </w:t>
       </w:r>
       <w:r>
-        <w:rPr>
-          <w:color w:val="3476B1" w:themeColor="accent2" w:themeShade="BF"/>
-        </w:rPr>
         <w:t xml:space="preserve">graph </w:t>
       </w:r>
       <w:r>
-        <w:rPr>
-          <w:color w:val="3476B1" w:themeColor="accent2" w:themeShade="BF"/>
-        </w:rPr>
         <w:t>the accident</w:t>
       </w:r>
       <w:r>
-        <w:rPr>
-          <w:color w:val="3476B1" w:themeColor="accent2" w:themeShade="BF"/>
-        </w:rPr>
         <w:t xml:space="preserve"> fatalities over the </w:t>
       </w:r>
       <w:r>
-        <w:rPr>
-          <w:color w:val="3476B1" w:themeColor="accent2" w:themeShade="BF"/>
-        </w:rPr>
         <w:t>5-year</w:t>
       </w:r>
       <w:r>
-        <w:rPr>
-          <w:color w:val="3476B1" w:themeColor="accent2" w:themeShade="BF"/>
-        </w:rPr>
         <w:t xml:space="preserve"> period to </w:t>
       </w:r>
       <w:r>
-        <w:rPr>
-          <w:color w:val="3476B1" w:themeColor="accent2" w:themeShade="BF"/>
-        </w:rPr>
         <w:t xml:space="preserve">investigate </w:t>
       </w:r>
       <w:r>
-        <w:rPr>
-          <w:color w:val="3476B1" w:themeColor="accent2" w:themeShade="BF"/>
-        </w:rPr>
         <w:t>data trends.</w:t>
       </w:r>
     </w:p>
     <w:bookmarkEnd w:id="3"/>
     <w:p>
       <w:pPr>
-        <w:rPr>
-          <w:color w:val="297FD5" w:themeColor="accent3"/>
-        </w:rPr>
-      </w:pPr>
-      <w:r>
-        <w:rPr>
-          <w:color w:val="297FD5" w:themeColor="accent3"/>
-        </w:rPr>
-        <w:t>For a user-selected period, display the information of all accidents that happened in the period.</w:t>
-      </w:r>
-    </w:p>
-    <w:p>
-      <w:pPr>
-        <w:rPr>
-          <w:color w:val="297FD5" w:themeColor="accent3"/>
-        </w:rPr>
-      </w:pPr>
-      <w:r>
-        <w:rPr>
-          <w:color w:val="297FD5" w:themeColor="accent3"/>
-        </w:rPr>
-        <w:t>For a user-selected period, produce a chart to show the number of accidents in each hour of the day (on average).</w:t>
-      </w:r>
-    </w:p>
-    <w:p>
-      <w:pPr>
-        <w:rPr>
-          <w:color w:val="297FD5" w:themeColor="accent3"/>
-        </w:rPr>
-      </w:pPr>
-      <w:r>
-        <w:rPr>
-          <w:color w:val="297FD5" w:themeColor="accent3"/>
-        </w:rPr>
-        <w:t>For a user-selected period, retrieve all accidents caused by an accident type that contains a keyword (user entered), e.g. collision, pedestrian.</w:t>
-      </w:r>
-    </w:p>
-    <w:p>
-      <w:pPr>
-        <w:rPr>
-          <w:color w:val="297FD5" w:themeColor="accent3"/>
-        </w:rPr>
-      </w:pPr>
-      <w:r>
-        <w:rPr>
-          <w:color w:val="297FD5" w:themeColor="accent3"/>
-        </w:rPr>
-        <w:t>Allow the user to analyze the impact of alcohol in accidents – ie: trends over time, accident types involving alcohol, etc.</w:t>
-      </w:r>
-    </w:p>
-    <w:p>
-      <w:pPr>
         <w:ind w:left="284"/>
       </w:pPr>
+    </w:p>
+    <w:p>
+      <w:pPr>
+        <w:ind w:left="284"/>
+      </w:pPr>
+      <w:r>
+        <w:t xml:space="preserve">The </w:t>
+      </w:r>
+      <w:r>
+        <w:t xml:space="preserve">application </w:t>
+      </w:r>
+      <w:r>
+        <w:t xml:space="preserve">is </w:t>
+      </w:r>
+      <w:r>
+        <w:t xml:space="preserve">a </w:t>
+      </w:r>
+      <w:r>
+        <w:t xml:space="preserve">data analysis </w:t>
+      </w:r>
+      <w:r>
+        <w:t xml:space="preserve">instrument </w:t>
+      </w:r>
+      <w:r>
+        <w:t xml:space="preserve">with </w:t>
+      </w:r>
+      <w:r>
+        <w:t>a graphical user interface</w:t>
+      </w:r>
+      <w:r>
+        <w:t>. It</w:t>
+      </w:r>
       <w:r>
         <w:t xml:space="preserve"> </w:t>
       </w:r>
-    </w:p>
-    <w:p>
-      <w:pPr>
-        <w:ind w:left="284"/>
-        <w:rPr>
-          <w:color w:val="FF0000"/>
-        </w:rPr>
-      </w:pPr>
-      <w:r>
-        <w:rPr>
-          <w:color w:val="FF0000"/>
-        </w:rPr>
-        <w:t>Features, functions</w:t>
-      </w:r>
-    </w:p>
-    <w:p>
-      <w:pPr>
-        <w:ind w:left="284"/>
-      </w:pPr>
-      <w:r>
-        <w:t xml:space="preserve">The </w:t>
-      </w:r>
-      <w:r>
-        <w:t xml:space="preserve">application </w:t>
-      </w:r>
-      <w:r>
-        <w:t xml:space="preserve">is data analysis </w:t>
-      </w:r>
-      <w:r>
-        <w:t xml:space="preserve">instrument </w:t>
-      </w:r>
-      <w:r>
-        <w:t xml:space="preserve">with </w:t>
-      </w:r>
-      <w:r>
-        <w:t>a graphical user interface</w:t>
-      </w:r>
-      <w:r>
-        <w:t>. It</w:t>
+      <w:r>
+        <w:t xml:space="preserve">will contain </w:t>
+      </w:r>
+      <w:r>
+        <w:t xml:space="preserve">a graphic pointer </w:t>
+      </w:r>
+      <w:r>
+        <w:t xml:space="preserve">which will be the </w:t>
+      </w:r>
+      <w:r>
+        <w:t xml:space="preserve">default windows mouse design to </w:t>
+      </w:r>
+      <w:r>
+        <w:t>avoid confusion.</w:t>
+      </w:r>
+      <w:r>
+        <w:t xml:space="preserve"> A search bar area that is clearly marked.</w:t>
       </w:r>
       <w:r>
         <w:t xml:space="preserve"> </w:t>
       </w:r>
       <w:r>
-        <w:t xml:space="preserve">will contain </w:t>
-      </w:r>
-      <w:r>
-        <w:t xml:space="preserve">a graphic pointer </w:t>
-      </w:r>
-      <w:r>
-        <w:t xml:space="preserve">which will be the </w:t>
-      </w:r>
-      <w:r>
-        <w:t xml:space="preserve">default windows mouse design to </w:t>
-      </w:r>
-      <w:r>
-        <w:t>avoid confusion.</w:t>
-      </w:r>
-      <w:r>
-        <w:t xml:space="preserve"> A search bar area that is clearly marked.</w:t>
+        <w:t xml:space="preserve">An </w:t>
+      </w:r>
+      <w:r>
+        <w:t>attractive</w:t>
       </w:r>
       <w:r>
         <w:t xml:space="preserve"> </w:t>
       </w:r>
       <w:r>
-        <w:t xml:space="preserve">An </w:t>
-      </w:r>
-      <w:r>
-        <w:t>attractive</w:t>
-      </w:r>
-      <w:r>
-        <w:t xml:space="preserve"> </w:t>
-      </w:r>
-      <w:r>
         <w:t>colour s</w:t>
       </w:r>
       <w:r>
-        <w:t>cheme that makes buttons and burger menus easy to find.</w:t>
+        <w:t>cheme that makes buttons and menus easy to find.</w:t>
       </w:r>
       <w:r>
         <w:t xml:space="preserve">  The system must be able to aggregate data points and </w:t>
@@ -2117,25 +1978,6 @@
       </w:r>
       <w:r>
         <w:t>.</w:t>
-      </w:r>
-    </w:p>
-    <w:p>
-      <w:pPr>
-        <w:ind w:left="284"/>
-      </w:pPr>
-    </w:p>
-    <w:p>
-      <w:pPr>
-        <w:ind w:left="284"/>
-        <w:rPr>
-          <w:color w:val="FF0000"/>
-        </w:rPr>
-      </w:pPr>
-      <w:r>
-        <w:rPr>
-          <w:color w:val="FF0000"/>
-        </w:rPr>
-        <w:t>What can’t it do?</w:t>
       </w:r>
     </w:p>
     <w:p>
@@ -2226,30 +2068,71 @@
       </w:pPr>
       <w:bookmarkStart w:id="4" w:name="_Toc46748625"/>
       <w:r>
-        <w:lastRenderedPageBreak/>
         <w:t>Potential Benefits</w:t>
       </w:r>
       <w:bookmarkEnd w:id="4"/>
     </w:p>
     <w:p>
-      <w:pPr>
-        <w:ind w:left="284"/>
-        <w:rPr>
-          <w:color w:val="FF0000"/>
-        </w:rPr>
-      </w:pPr>
-      <w:r>
-        <w:rPr>
-          <w:color w:val="FF0000"/>
-        </w:rPr>
-        <w:t>How will this create a benefit?</w:t>
-      </w:r>
-    </w:p>
-    <w:p>
-      <w:pPr>
-        <w:pStyle w:val="ListParagraph"/>
-        <w:ind w:left="857"/>
-      </w:pPr>
+      <w:r>
+        <w:t xml:space="preserve">This software can be used to examine </w:t>
+      </w:r>
+      <w:r>
+        <w:t xml:space="preserve">accident trends in Victoria. </w:t>
+      </w:r>
+      <w:r>
+        <w:t xml:space="preserve">This </w:t>
+      </w:r>
+      <w:r>
+        <w:t>type of data analysis is important for the proposed client (a non-profit organisation)</w:t>
+      </w:r>
+      <w:r>
+        <w:t xml:space="preserve"> to have access to. The </w:t>
+      </w:r>
+      <w:r>
+        <w:t xml:space="preserve">examination of the dataset </w:t>
+      </w:r>
+      <w:r>
+        <w:t xml:space="preserve">can </w:t>
+      </w:r>
+      <w:r>
+        <w:t xml:space="preserve">enable the non-profit to identify </w:t>
+      </w:r>
+      <w:r>
+        <w:t xml:space="preserve">driving behaviours </w:t>
+      </w:r>
+      <w:r>
+        <w:t xml:space="preserve">that </w:t>
+      </w:r>
+      <w:r>
+        <w:t>may be</w:t>
+      </w:r>
+      <w:r>
+        <w:t xml:space="preserve"> detrimental. This al</w:t>
+      </w:r>
+      <w:r>
+        <w:t>lows them to create target</w:t>
+      </w:r>
+      <w:r>
+        <w:t>ed</w:t>
+      </w:r>
+      <w:r>
+        <w:t xml:space="preserve"> programs and advertisements </w:t>
+      </w:r>
+      <w:r>
+        <w:t>to reduce the</w:t>
+      </w:r>
+      <w:r>
+        <w:t xml:space="preserve"> negative</w:t>
+      </w:r>
+      <w:r>
+        <w:t xml:space="preserve"> effect</w:t>
+      </w:r>
+      <w:r>
+        <w:t>s</w:t>
+      </w:r>
+      <w:r>
+        <w:t>.</w:t>
+      </w:r>
     </w:p>
     <w:p/>
     <w:p/>
@@ -2289,66 +2172,6 @@
       <w:bookmarkEnd w:id="6"/>
     </w:p>
     <w:p>
-      <w:pPr>
-        <w:rPr>
-          <w:color w:val="FF0000"/>
-        </w:rPr>
-      </w:pPr>
-      <w:r>
-        <w:rPr>
-          <w:color w:val="FF0000"/>
-        </w:rPr>
-        <w:t>In this section you detail how a user is supposed to interact with or use your program</w:t>
-      </w:r>
-      <w:r>
-        <w:rPr>
-          <w:color w:val="FF0000"/>
-        </w:rPr>
-        <w:t xml:space="preserve">. What do they </w:t>
-      </w:r>
-      <w:r>
-        <w:rPr>
-          <w:b/>
-          <w:i/>
-          <w:color w:val="FF0000"/>
-        </w:rPr>
-        <w:t>need</w:t>
-      </w:r>
-      <w:r>
-        <w:rPr>
-          <w:color w:val="FF0000"/>
-        </w:rPr>
-        <w:t xml:space="preserve"> to be able to do? This should all be from the end users perspective. </w:t>
-      </w:r>
-      <w:r>
-        <w:rPr>
-          <w:color w:val="FF0000"/>
-        </w:rPr>
-        <w:t>Can be a combination of narrative text and listing of needs.</w:t>
-      </w:r>
-      <w:r>
-        <w:rPr>
-          <w:color w:val="FF0000"/>
-        </w:rPr>
-        <w:t xml:space="preserve"> </w:t>
-      </w:r>
-    </w:p>
-    <w:p>
-      <w:pPr>
-        <w:rPr>
-          <w:b/>
-          <w:color w:val="FF0000"/>
-        </w:rPr>
-      </w:pPr>
-      <w:r>
-        <w:rPr>
-          <w:b/>
-          <w:color w:val="FF0000"/>
-        </w:rPr>
-        <w:t>Assignment note: You have not been given a client/user, so you can make one up. Who do you think would be using your software?</w:t>
-      </w:r>
-    </w:p>
-    <w:p>
       <w:r>
         <w:t xml:space="preserve">The end user </w:t>
       </w:r>
@@ -2365,10 +2188,7 @@
         <w:t>n-profit organisation</w:t>
       </w:r>
       <w:r>
-        <w:t xml:space="preserve"> </w:t>
-      </w:r>
-      <w:r>
-        <w:t>runs the software.</w:t>
+        <w:t>.</w:t>
       </w:r>
       <w:r>
         <w:t xml:space="preserve"> The end user </w:t>
@@ -2383,7 +2203,13 @@
         <w:t xml:space="preserve"> able to </w:t>
       </w:r>
       <w:r>
-        <w:t>easy find where to search keywords.</w:t>
+        <w:t xml:space="preserve">easy </w:t>
+      </w:r>
+      <w:r>
+        <w:t>able to create graphs and</w:t>
+      </w:r>
+      <w:r>
+        <w:t xml:space="preserve"> search keywords.</w:t>
       </w:r>
       <w:r>
         <w:t xml:space="preserve"> </w:t>
@@ -2427,9 +2253,6 @@
         <w:t>components of the graphic user interface</w:t>
       </w:r>
       <w:r>
-        <w:t>,</w:t>
-      </w:r>
-      <w:r>
         <w:t xml:space="preserve"> are minimalistic </w:t>
       </w:r>
       <w:r>
@@ -2447,9 +2270,11 @@
           <w:numId w:val="8"/>
         </w:numPr>
       </w:pPr>
+      <w:proofErr w:type="gramStart"/>
       <w:r>
         <w:t>Efficiency,</w:t>
       </w:r>
+      <w:proofErr w:type="gramEnd"/>
       <w:r>
         <w:t xml:space="preserve"> e</w:t>
       </w:r>
@@ -2547,55 +2372,54 @@
           <w:color w:val="FF0000"/>
         </w:rPr>
       </w:pPr>
-      <w:r>
-        <w:rPr>
-          <w:color w:val="FF0000"/>
-        </w:rPr>
-        <w:t xml:space="preserve">In this section you </w:t>
-      </w:r>
-      <w:r>
-        <w:rPr>
-          <w:color w:val="FF0000"/>
-        </w:rPr>
-        <w:t>detail what the</w:t>
-      </w:r>
-      <w:r>
-        <w:rPr>
-          <w:color w:val="FF0000"/>
-        </w:rPr>
+    </w:p>
+    <w:p>
+      <w:r>
+        <w:t>R1</w:t>
+      </w:r>
+      <w:r>
+        <w:t xml:space="preserve">. </w:t>
+      </w:r>
+      <w:r>
+        <w:t xml:space="preserve">The </w:t>
+      </w:r>
+      <w:r>
+        <w:t>software</w:t>
+      </w:r>
+      <w:r>
+        <w:t xml:space="preserve"> shall </w:t>
+      </w:r>
+      <w:r>
+        <w:t>load the Victoria state accident dataset</w:t>
+      </w:r>
+      <w:r>
+        <w:t>.</w:t>
+      </w:r>
+    </w:p>
+    <w:p>
+      <w:r>
+        <w:t>R</w:t>
+      </w:r>
+      <w:r>
+        <w:t>2</w:t>
+      </w:r>
+      <w:r>
+        <w:t>.</w:t>
+      </w:r>
+      <w:r>
         <w:t xml:space="preserve"> </w:t>
       </w:r>
       <w:r>
-        <w:rPr>
-          <w:color w:val="FF0000"/>
-        </w:rPr>
-        <w:t xml:space="preserve">requirements for the software are. What functionality will it provide? </w:t>
-      </w:r>
-      <w:r>
-        <w:rPr>
-          <w:color w:val="FF0000"/>
-        </w:rPr>
-        <w:t>This is usually a formal listing, with requirements often using the word ‘Shall’. IE:</w:t>
-      </w:r>
-    </w:p>
-    <w:p>
-      <w:r>
-        <w:t>R1</w:t>
-      </w:r>
-      <w:r>
-        <w:t xml:space="preserve">. </w:t>
-      </w:r>
-      <w:r>
-        <w:t xml:space="preserve">The </w:t>
-      </w:r>
-      <w:r>
-        <w:t>software</w:t>
+        <w:t>The software</w:t>
       </w:r>
       <w:r>
         <w:t xml:space="preserve"> shall </w:t>
       </w:r>
       <w:r>
-        <w:t>load the Victoria state accident dataset</w:t>
+        <w:t xml:space="preserve">have </w:t>
+      </w:r>
+      <w:r>
+        <w:t>a date dropdown menu where time frames can be selected</w:t>
       </w:r>
       <w:r>
         <w:t>.</w:t>
@@ -2603,28 +2427,42 @@
     </w:p>
     <w:p>
       <w:r>
-        <w:t>R</w:t>
-      </w:r>
-      <w:r>
-        <w:t>2</w:t>
+        <w:t>R3.</w:t>
+      </w:r>
+      <w:r>
+        <w:t>1</w:t>
+      </w:r>
+      <w:r>
+        <w:t xml:space="preserve"> The software shall </w:t>
+      </w:r>
+      <w:r>
+        <w:t xml:space="preserve">accept </w:t>
+      </w:r>
+      <w:r>
+        <w:t xml:space="preserve">English words </w:t>
+      </w:r>
+      <w:r>
+        <w:t>as searchable keywords</w:t>
       </w:r>
       <w:r>
         <w:t>.</w:t>
       </w:r>
+    </w:p>
+    <w:p>
+      <w:r>
+        <w:t>R3.2</w:t>
+      </w:r>
       <w:r>
         <w:t xml:space="preserve"> </w:t>
       </w:r>
       <w:r>
-        <w:t>The software</w:t>
-      </w:r>
-      <w:r>
-        <w:t xml:space="preserve"> shall </w:t>
-      </w:r>
-      <w:r>
-        <w:t xml:space="preserve">have </w:t>
-      </w:r>
-      <w:r>
-        <w:t>a date dropdown menu where time frames can be selected</w:t>
+        <w:t xml:space="preserve">Words that are part of the accident </w:t>
+      </w:r>
+      <w:r>
+        <w:t>description shall be d</w:t>
+      </w:r>
+      <w:r>
+        <w:t>isplayed</w:t>
       </w:r>
       <w:r>
         <w:t>.</w:t>
@@ -2632,149 +2470,25 @@
     </w:p>
     <w:p>
       <w:r>
-        <w:t>R3.</w:t>
-      </w:r>
-      <w:r>
-        <w:t>1</w:t>
-      </w:r>
-      <w:r>
-        <w:t xml:space="preserve"> The software shall </w:t>
-      </w:r>
-      <w:r>
-        <w:t xml:space="preserve">accept </w:t>
-      </w:r>
-      <w:r>
-        <w:t xml:space="preserve">English words </w:t>
-      </w:r>
-      <w:r>
-        <w:t>as searchable keywords</w:t>
+        <w:t xml:space="preserve">R4. </w:t>
+      </w:r>
+      <w:r>
+        <w:t xml:space="preserve">Outputs from the program </w:t>
+      </w:r>
+      <w:r>
+        <w:t xml:space="preserve">shall be displayed in </w:t>
+      </w:r>
+      <w:r>
+        <w:t>a</w:t>
+      </w:r>
+      <w:r>
+        <w:t xml:space="preserve"> 250 x 250 pixel visual</w:t>
       </w:r>
       <w:r>
         <w:t>.</w:t>
       </w:r>
     </w:p>
-    <w:p>
-      <w:r>
-        <w:t>R3.2</w:t>
-      </w:r>
-      <w:r>
-        <w:t xml:space="preserve"> </w:t>
-      </w:r>
-      <w:r>
-        <w:t xml:space="preserve">Words that are part of the accident </w:t>
-      </w:r>
-      <w:r>
-        <w:t>description shall be d</w:t>
-      </w:r>
-      <w:r>
-        <w:t>isplayed</w:t>
-      </w:r>
-      <w:r>
-        <w:t>.</w:t>
-      </w:r>
-    </w:p>
-    <w:p>
-      <w:r>
-        <w:t xml:space="preserve">R4. </w:t>
-      </w:r>
-      <w:r>
-        <w:t xml:space="preserve">Outputs from the program </w:t>
-      </w:r>
-      <w:r>
-        <w:t xml:space="preserve">shall be displayed in </w:t>
-      </w:r>
-      <w:r>
-        <w:t>a</w:t>
-      </w:r>
-      <w:r>
-        <w:t xml:space="preserve"> 250 x 250 pixel visual</w:t>
-      </w:r>
-      <w:r>
-        <w:t>.</w:t>
-      </w:r>
-    </w:p>
     <w:p/>
-    <w:p/>
-    <w:p>
-      <w:pPr>
-        <w:ind w:firstLine="284"/>
-        <w:rPr>
-          <w:color w:val="FF0000"/>
-        </w:rPr>
-      </w:pPr>
-      <w:r>
-        <w:rPr>
-          <w:color w:val="FF0000"/>
-        </w:rPr>
-        <w:t>R</w:t>
-      </w:r>
-      <w:r>
-        <w:rPr>
-          <w:color w:val="FF0000"/>
-        </w:rPr>
-        <w:t>1.</w:t>
-      </w:r>
-      <w:r>
-        <w:rPr>
-          <w:color w:val="FF0000"/>
-        </w:rPr>
-        <w:t xml:space="preserve">1 </w:t>
-      </w:r>
-      <w:r>
-        <w:rPr>
-          <w:color w:val="FF0000"/>
-        </w:rPr>
-        <w:t>The program shall accept multiple file names as arguments from the command line.</w:t>
-      </w:r>
-    </w:p>
-    <w:p>
-      <w:pPr>
-        <w:ind w:firstLine="284"/>
-        <w:rPr>
-          <w:color w:val="FF0000"/>
-        </w:rPr>
-      </w:pPr>
-      <w:r>
-        <w:rPr>
-          <w:color w:val="FF0000"/>
-        </w:rPr>
-        <w:lastRenderedPageBreak/>
-        <w:t xml:space="preserve">R1.2 </w:t>
-      </w:r>
-      <w:r>
-        <w:rPr>
-          <w:color w:val="FF0000"/>
-        </w:rPr>
-        <w:t>Each file name can be a simple file name or include the full path of the file with one or more levels.</w:t>
-      </w:r>
-    </w:p>
-    <w:p>
-      <w:pPr>
-        <w:ind w:firstLine="284"/>
-        <w:rPr>
-          <w:color w:val="FF0000"/>
-        </w:rPr>
-      </w:pPr>
-      <w:r>
-        <w:rPr>
-          <w:color w:val="FF0000"/>
-        </w:rPr>
-        <w:t>etc …</w:t>
-      </w:r>
-    </w:p>
-    <w:p>
-      <w:pPr>
-        <w:rPr>
-          <w:color w:val="FF0000"/>
-        </w:rPr>
-      </w:pPr>
-      <w:r>
-        <w:rPr>
-          <w:color w:val="FF0000"/>
-        </w:rPr>
-        <w:t>Can be primarily functional requirements, though you may include other types if you think of them.</w:t>
-      </w:r>
-    </w:p>
     <w:p>
       <w:pPr>
         <w:pStyle w:val="Heading2"/>
@@ -2790,128 +2504,6 @@
       <w:bookmarkEnd w:id="7"/>
       <w:r>
         <w:t xml:space="preserve"> &amp; Use Case Diagrams</w:t>
-      </w:r>
-    </w:p>
-    <w:p>
-      <w:pPr>
-        <w:rPr>
-          <w:color w:val="FF0000"/>
-        </w:rPr>
-      </w:pPr>
-      <w:r>
-        <w:rPr>
-          <w:color w:val="FF0000"/>
-        </w:rPr>
-        <w:t xml:space="preserve">In this section you </w:t>
-      </w:r>
-      <w:r>
-        <w:rPr>
-          <w:color w:val="FF0000"/>
-        </w:rPr>
-        <w:t>provide some use cases showing how people may use your software.</w:t>
-      </w:r>
-    </w:p>
-    <w:p>
-      <w:r>
-        <w:t xml:space="preserve">The software can be used to </w:t>
-      </w:r>
-      <w:r>
-        <w:t>find and display treads in accident data in Victoria.</w:t>
-      </w:r>
-    </w:p>
-    <w:p>
-      <w:r>
-        <w:t>#A User example of using each of the 5 functions of the system</w:t>
-      </w:r>
-    </w:p>
-    <w:p>
-      <w:pPr>
-        <w:pStyle w:val="ListParagraph"/>
-        <w:numPr>
-          <w:ilvl w:val="0"/>
-          <w:numId w:val="7"/>
-        </w:numPr>
-        <w:rPr>
-          <w:color w:val="FF0000"/>
-        </w:rPr>
-      </w:pPr>
-      <w:r>
-        <w:rPr>
-          <w:color w:val="FF0000"/>
-        </w:rPr>
-        <w:t>Allow users to display all accidents that happened in a specific time-period.</w:t>
-      </w:r>
-    </w:p>
-    <w:p>
-      <w:pPr>
-        <w:pStyle w:val="ListParagraph"/>
-        <w:numPr>
-          <w:ilvl w:val="0"/>
-          <w:numId w:val="7"/>
-        </w:numPr>
-        <w:rPr>
-          <w:color w:val="FF0000"/>
-        </w:rPr>
-      </w:pPr>
-      <w:r>
-        <w:rPr>
-          <w:color w:val="FF0000"/>
-        </w:rPr>
-        <w:t>Produce a bar graph that displays the average number of accidents in each hour of the day for a selected period.</w:t>
-      </w:r>
-    </w:p>
-    <w:p>
-      <w:pPr>
-        <w:pStyle w:val="ListParagraph"/>
-        <w:numPr>
-          <w:ilvl w:val="0"/>
-          <w:numId w:val="7"/>
-        </w:numPr>
-        <w:rPr>
-          <w:color w:val="FF0000"/>
-        </w:rPr>
-      </w:pPr>
-      <w:r>
-        <w:rPr>
-          <w:color w:val="FF0000"/>
-        </w:rPr>
-        <w:t>Search a selected period by a keyword (e.g. collision) and retrieve all accidents caused by this accident type.</w:t>
-      </w:r>
-    </w:p>
-    <w:p>
-      <w:pPr>
-        <w:pStyle w:val="ListParagraph"/>
-        <w:numPr>
-          <w:ilvl w:val="0"/>
-          <w:numId w:val="7"/>
-        </w:numPr>
-        <w:rPr>
-          <w:color w:val="FF0000"/>
-        </w:rPr>
-      </w:pPr>
-      <w:r>
-        <w:rPr>
-          <w:color w:val="FF0000"/>
-        </w:rPr>
-        <w:t>Enable the user to examine, the impact of alcohol on accidents (e.g. most common accident type associated with alcohol).</w:t>
-      </w:r>
-    </w:p>
-    <w:p>
-      <w:pPr>
-        <w:pStyle w:val="ListParagraph"/>
-        <w:numPr>
-          <w:ilvl w:val="0"/>
-          <w:numId w:val="7"/>
-        </w:numPr>
-        <w:rPr>
-          <w:color w:val="7030A0"/>
-        </w:rPr>
-      </w:pPr>
-      <w:r>
-        <w:rPr>
-          <w:color w:val="3476B1" w:themeColor="accent2" w:themeShade="BF"/>
-        </w:rPr>
-        <w:t>Allow users to graph the accident fatalities over the 5-year period to investigate data trends.</w:t>
       </w:r>
     </w:p>
     <w:p/>
@@ -3085,6 +2677,7 @@
           </w:tcPr>
           <w:p>
             <w:r>
+              <w:lastRenderedPageBreak/>
               <w:t xml:space="preserve">Pre-Condition </w:t>
             </w:r>
           </w:p>
@@ -3364,10 +2957,7 @@
           </w:tcPr>
           <w:p>
             <w:r>
-              <w:t>The user opens the software and loads up the accident dataset</w:t>
-            </w:r>
-            <w:r>
-              <w:t>.</w:t>
+              <w:t>The user opens the software and loads up the accident dataset.</w:t>
             </w:r>
           </w:p>
         </w:tc>
@@ -3480,7 +3070,7 @@
                     <pic:cNvPicPr/>
                   </pic:nvPicPr>
                   <pic:blipFill>
-                    <a:blip r:embed="rId6"/>
+                    <a:blip r:embed="rId8"/>
                     <a:stretch>
                       <a:fillRect/>
                     </a:stretch>
@@ -4343,6 +3933,7 @@
       </w:pPr>
       <w:bookmarkStart w:id="8" w:name="_Toc46748630"/>
       <w:r>
+        <w:lastRenderedPageBreak/>
         <w:t>Software Design and S</w:t>
       </w:r>
       <w:r>
@@ -4363,16 +3954,45 @@
       </w:r>
     </w:p>
     <w:p>
-      <w:pPr>
+      <w:r>
         <w:rPr>
-          <w:color w:val="FF0000"/>
+          <w:noProof/>
         </w:rPr>
-      </w:pPr>
-      <w:r>
-        <w:rPr>
-          <w:color w:val="FF0000"/>
-        </w:rPr>
-        <w:t>A block diagram/flowchart of how your software might work</w:t>
+        <w:drawing>
+          <wp:inline distT="0" distB="0" distL="0" distR="0" wp14:anchorId="2ED082AB" wp14:editId="72DE423C">
+            <wp:extent cx="5018227" cy="8032806"/>
+            <wp:effectExtent l="0" t="0" r="0" b="6350"/>
+            <wp:docPr id="233244501" name="Picture 1"/>
+            <wp:cNvGraphicFramePr>
+              <a:graphicFrameLocks xmlns:a="http://schemas.openxmlformats.org/drawingml/2006/main" noChangeAspect="1"/>
+            </wp:cNvGraphicFramePr>
+            <a:graphic xmlns:a="http://schemas.openxmlformats.org/drawingml/2006/main">
+              <a:graphicData uri="http://schemas.openxmlformats.org/drawingml/2006/picture">
+                <pic:pic xmlns:pic="http://schemas.openxmlformats.org/drawingml/2006/picture">
+                  <pic:nvPicPr>
+                    <pic:cNvPr id="233244501" name=""/>
+                    <pic:cNvPicPr/>
+                  </pic:nvPicPr>
+                  <pic:blipFill>
+                    <a:blip r:embed="rId9"/>
+                    <a:stretch>
+                      <a:fillRect/>
+                    </a:stretch>
+                  </pic:blipFill>
+                  <pic:spPr>
+                    <a:xfrm>
+                      <a:off x="0" y="0"/>
+                      <a:ext cx="5018227" cy="8032806"/>
+                    </a:xfrm>
+                    <a:prstGeom prst="rect">
+                      <a:avLst/>
+                    </a:prstGeom>
+                  </pic:spPr>
+                </pic:pic>
+              </a:graphicData>
+            </a:graphic>
+          </wp:inline>
+        </w:drawing>
       </w:r>
     </w:p>
     <w:p>
@@ -4384,6 +4004,7 @@
         </w:numPr>
       </w:pPr>
       <w:r>
+        <w:lastRenderedPageBreak/>
         <w:t>System Components</w:t>
       </w:r>
     </w:p>
@@ -4399,23 +4020,10 @@
         <w:t>Functions</w:t>
       </w:r>
     </w:p>
-    <w:p>
-      <w:pPr>
-        <w:rPr>
-          <w:color w:val="FF0000"/>
-        </w:rPr>
-      </w:pPr>
-      <w:r>
-        <w:rPr>
-          <w:color w:val="FF0000"/>
-        </w:rPr>
-        <w:t>Preliminary list</w:t>
-      </w:r>
-      <w:r>
-        <w:rPr>
-          <w:color w:val="FF0000"/>
-        </w:rPr>
-        <w:t xml:space="preserve"> of all functions in the software. For each function in the list the following information is provided:</w:t>
+    <w:p/>
+    <w:p>
+      <w:r>
+        <w:t>Load Data function</w:t>
       </w:r>
     </w:p>
     <w:p>
@@ -4423,17 +4031,20 @@
         <w:pStyle w:val="ListParagraph"/>
         <w:numPr>
           <w:ilvl w:val="0"/>
-          <w:numId w:val="5"/>
+          <w:numId w:val="9"/>
         </w:numPr>
-        <w:rPr>
-          <w:color w:val="FF0000"/>
-        </w:rPr>
-      </w:pPr>
-      <w:r>
-        <w:rPr>
-          <w:color w:val="FF0000"/>
-        </w:rPr>
-        <w:t>a brief description of what it does  (1 or 2 sentences);</w:t>
+      </w:pPr>
+      <w:r>
+        <w:t xml:space="preserve">This function </w:t>
+      </w:r>
+      <w:r>
+        <w:t>loads the Victoria state accident dataset to t</w:t>
+      </w:r>
+      <w:r>
+        <w:t>he program interface</w:t>
+      </w:r>
+      <w:r>
+        <w:t>.</w:t>
       </w:r>
     </w:p>
     <w:p>
@@ -4441,17 +4052,29 @@
         <w:pStyle w:val="ListParagraph"/>
         <w:numPr>
           <w:ilvl w:val="0"/>
-          <w:numId w:val="5"/>
+          <w:numId w:val="9"/>
         </w:numPr>
-        <w:rPr>
-          <w:color w:val="FF0000"/>
-        </w:rPr>
-      </w:pPr>
-      <w:r>
-        <w:rPr>
-          <w:color w:val="FF0000"/>
-        </w:rPr>
-        <w:t>a list of the input parameters, and their data types, and what they are used for;</w:t>
+      </w:pPr>
+      <w:r>
+        <w:t xml:space="preserve"> The input </w:t>
+      </w:r>
+      <w:r>
+        <w:t xml:space="preserve">is the </w:t>
+      </w:r>
+      <w:r>
+        <w:t xml:space="preserve">crash statistics Victoria </w:t>
+      </w:r>
+      <w:r>
+        <w:t>excel file</w:t>
+      </w:r>
+      <w:r>
+        <w:t xml:space="preserve"> which contains str</w:t>
+      </w:r>
+      <w:r>
+        <w:t xml:space="preserve">ing, integer, and </w:t>
+      </w:r>
+      <w:r>
+        <w:t>float data types.</w:t>
       </w:r>
     </w:p>
     <w:p>
@@ -4459,17 +4082,17 @@
         <w:pStyle w:val="ListParagraph"/>
         <w:numPr>
           <w:ilvl w:val="0"/>
-          <w:numId w:val="4"/>
+          <w:numId w:val="9"/>
         </w:numPr>
-        <w:rPr>
-          <w:color w:val="FF0000"/>
-        </w:rPr>
-      </w:pPr>
-      <w:r>
-        <w:rPr>
-          <w:color w:val="FF0000"/>
-        </w:rPr>
-        <w:t>a list of any side effects caused by the function (ie change global or member variables, changes data passed by reference from calling function etc)</w:t>
+      </w:pPr>
+      <w:r>
+        <w:t>Variable names may be</w:t>
+      </w:r>
+      <w:r>
+        <w:t xml:space="preserve"> compressed or </w:t>
+      </w:r>
+      <w:r>
+        <w:t>slightly altered.</w:t>
       </w:r>
     </w:p>
     <w:p>
@@ -4477,19 +4100,243 @@
         <w:pStyle w:val="ListParagraph"/>
         <w:numPr>
           <w:ilvl w:val="0"/>
-          <w:numId w:val="4"/>
+          <w:numId w:val="9"/>
         </w:numPr>
-        <w:rPr>
-          <w:color w:val="FF0000"/>
-        </w:rPr>
-      </w:pPr>
-      <w:r>
-        <w:rPr>
-          <w:color w:val="FF0000"/>
-        </w:rPr>
-        <w:t>a description of the function’s return value</w:t>
-      </w:r>
-    </w:p>
+      </w:pPr>
+      <w:r>
+        <w:t>R</w:t>
+      </w:r>
+      <w:r>
+        <w:t>eturn</w:t>
+      </w:r>
+      <w:r>
+        <w:t>s</w:t>
+      </w:r>
+      <w:r>
+        <w:t xml:space="preserve"> the data from the dataset.</w:t>
+      </w:r>
+    </w:p>
+    <w:p/>
+    <w:p>
+      <w:r>
+        <w:t>Tabulate function</w:t>
+      </w:r>
+    </w:p>
+    <w:p>
+      <w:pPr>
+        <w:pStyle w:val="ListParagraph"/>
+        <w:numPr>
+          <w:ilvl w:val="0"/>
+          <w:numId w:val="9"/>
+        </w:numPr>
+      </w:pPr>
+      <w:r>
+        <w:t>This function</w:t>
+      </w:r>
+      <w:r>
+        <w:t xml:space="preserve"> formats the</w:t>
+      </w:r>
+      <w:r>
+        <w:t xml:space="preserve"> </w:t>
+      </w:r>
+      <w:r>
+        <w:t xml:space="preserve">requested </w:t>
+      </w:r>
+      <w:r>
+        <w:t>data into table format.</w:t>
+      </w:r>
+    </w:p>
+    <w:p>
+      <w:pPr>
+        <w:pStyle w:val="ListParagraph"/>
+        <w:numPr>
+          <w:ilvl w:val="0"/>
+          <w:numId w:val="9"/>
+        </w:numPr>
+      </w:pPr>
+      <w:r>
+        <w:t xml:space="preserve">The input is the data to be tabulated </w:t>
+      </w:r>
+      <w:r>
+        <w:t>usually a string data type</w:t>
+      </w:r>
+      <w:r>
+        <w:t>.</w:t>
+      </w:r>
+    </w:p>
+    <w:p>
+      <w:pPr>
+        <w:pStyle w:val="ListParagraph"/>
+        <w:numPr>
+          <w:ilvl w:val="0"/>
+          <w:numId w:val="9"/>
+        </w:numPr>
+      </w:pPr>
+      <w:r>
+        <w:t>Variable</w:t>
+      </w:r>
+      <w:r>
+        <w:t xml:space="preserve"> names may be </w:t>
+      </w:r>
+      <w:r>
+        <w:t>different</w:t>
+      </w:r>
+      <w:r>
+        <w:t xml:space="preserve"> in the table compared to the</w:t>
+      </w:r>
+      <w:r>
+        <w:t xml:space="preserve"> dataset file If the user requests i</w:t>
+      </w:r>
+      <w:r>
+        <w:t>t.</w:t>
+      </w:r>
+    </w:p>
+    <w:p>
+      <w:pPr>
+        <w:pStyle w:val="ListParagraph"/>
+        <w:numPr>
+          <w:ilvl w:val="0"/>
+          <w:numId w:val="9"/>
+        </w:numPr>
+      </w:pPr>
+      <w:r>
+        <w:t xml:space="preserve">Returns </w:t>
+      </w:r>
+      <w:r>
+        <w:t xml:space="preserve">a table of the </w:t>
+      </w:r>
+      <w:r>
+        <w:t>requested da</w:t>
+      </w:r>
+      <w:r>
+        <w:t>ta.</w:t>
+      </w:r>
+    </w:p>
+    <w:p/>
+    <w:p>
+      <w:r>
+        <w:t>Search function</w:t>
+      </w:r>
+    </w:p>
+    <w:p>
+      <w:pPr>
+        <w:pStyle w:val="ListParagraph"/>
+        <w:numPr>
+          <w:ilvl w:val="0"/>
+          <w:numId w:val="9"/>
+        </w:numPr>
+      </w:pPr>
+      <w:r>
+        <w:t xml:space="preserve">This function </w:t>
+      </w:r>
+      <w:r>
+        <w:t xml:space="preserve">searches for a specific keyword in the dataset and </w:t>
+      </w:r>
+      <w:r>
+        <w:t>retrieves entries containing the keyword.</w:t>
+      </w:r>
+    </w:p>
+    <w:p>
+      <w:pPr>
+        <w:pStyle w:val="ListParagraph"/>
+        <w:numPr>
+          <w:ilvl w:val="0"/>
+          <w:numId w:val="9"/>
+        </w:numPr>
+      </w:pPr>
+      <w:r>
+        <w:t>The input is a keyword which is a string data type.</w:t>
+      </w:r>
+    </w:p>
+    <w:p>
+      <w:pPr>
+        <w:pStyle w:val="ListParagraph"/>
+        <w:numPr>
+          <w:ilvl w:val="0"/>
+          <w:numId w:val="9"/>
+        </w:numPr>
+      </w:pPr>
+      <w:r>
+        <w:t>This function shouldn’t change any variables or have any side effects.</w:t>
+      </w:r>
+    </w:p>
+    <w:p>
+      <w:pPr>
+        <w:pStyle w:val="ListParagraph"/>
+        <w:numPr>
+          <w:ilvl w:val="0"/>
+          <w:numId w:val="9"/>
+        </w:numPr>
+      </w:pPr>
+      <w:r>
+        <w:t>Returns data with the selected keyword.</w:t>
+      </w:r>
+    </w:p>
+    <w:p/>
+    <w:p>
+      <w:r>
+        <w:t>Bar chart Function</w:t>
+      </w:r>
+    </w:p>
+    <w:p>
+      <w:pPr>
+        <w:pStyle w:val="ListParagraph"/>
+        <w:numPr>
+          <w:ilvl w:val="0"/>
+          <w:numId w:val="9"/>
+        </w:numPr>
+      </w:pPr>
+      <w:r>
+        <w:t>This function</w:t>
+      </w:r>
+      <w:r>
+        <w:t xml:space="preserve"> formats </w:t>
+      </w:r>
+      <w:r>
+        <w:t xml:space="preserve">the requested data into </w:t>
+      </w:r>
+      <w:r>
+        <w:t>a bar graph.</w:t>
+      </w:r>
+    </w:p>
+    <w:p>
+      <w:pPr>
+        <w:pStyle w:val="ListParagraph"/>
+        <w:numPr>
+          <w:ilvl w:val="0"/>
+          <w:numId w:val="9"/>
+        </w:numPr>
+      </w:pPr>
+      <w:r>
+        <w:t>The input is the names of the bar graph axes (string) and the data to be graphed (string, integer, or float depending on what data is retrieved).</w:t>
+      </w:r>
+    </w:p>
+    <w:p>
+      <w:pPr>
+        <w:pStyle w:val="ListParagraph"/>
+        <w:numPr>
+          <w:ilvl w:val="0"/>
+          <w:numId w:val="9"/>
+        </w:numPr>
+      </w:pPr>
+      <w:r>
+        <w:t>This function shouldn’t have any side effects.</w:t>
+      </w:r>
+    </w:p>
+    <w:p>
+      <w:pPr>
+        <w:pStyle w:val="ListParagraph"/>
+        <w:numPr>
+          <w:ilvl w:val="0"/>
+          <w:numId w:val="9"/>
+        </w:numPr>
+      </w:pPr>
+      <w:r>
+        <w:t>The return value is the completed bar chart.</w:t>
+      </w:r>
+    </w:p>
+    <w:p/>
+    <w:p/>
     <w:p/>
     <w:p>
       <w:pPr>
@@ -4500,35 +4347,17 @@
         </w:numPr>
       </w:pPr>
       <w:r>
+        <w:lastRenderedPageBreak/>
         <w:t>Data Structures</w:t>
       </w:r>
       <w:r>
         <w:t xml:space="preserve"> / Data Sources</w:t>
       </w:r>
     </w:p>
-    <w:p>
-      <w:pPr>
-        <w:rPr>
-          <w:color w:val="FF0000"/>
-        </w:rPr>
-      </w:pPr>
-      <w:r>
-        <w:rPr>
-          <w:color w:val="FF0000"/>
-        </w:rPr>
-        <w:t>List of all data structures in the software (eg linked lists, trees, arrays etc)</w:t>
-      </w:r>
-      <w:r>
-        <w:rPr>
-          <w:color w:val="FF0000"/>
-        </w:rPr>
-        <w:t xml:space="preserve"> or eternal data sources</w:t>
-      </w:r>
-      <w:r>
-        <w:rPr>
-          <w:color w:val="FF0000"/>
-        </w:rPr>
-        <w:t>. For each data structure in the list the following information is provided:</w:t>
+    <w:p/>
+    <w:p>
+      <w:r>
+        <w:t>The data structures in the software are:</w:t>
       </w:r>
     </w:p>
     <w:p>
@@ -4536,17 +4365,14 @@
         <w:pStyle w:val="ListParagraph"/>
         <w:numPr>
           <w:ilvl w:val="0"/>
-          <w:numId w:val="4"/>
+          <w:numId w:val="9"/>
         </w:numPr>
-        <w:rPr>
-          <w:color w:val="FF0000"/>
-        </w:rPr>
-      </w:pPr>
-      <w:r>
-        <w:rPr>
-          <w:color w:val="FF0000"/>
-        </w:rPr>
-        <w:t xml:space="preserve">Type of structure (tree, list etc), </w:t>
+      </w:pPr>
+      <w:r>
+        <w:t>Lists</w:t>
+      </w:r>
+      <w:r>
+        <w:t xml:space="preserve">, arrays, tuples </w:t>
       </w:r>
     </w:p>
     <w:p>
@@ -4554,65 +4380,14 @@
         <w:pStyle w:val="ListParagraph"/>
         <w:numPr>
           <w:ilvl w:val="0"/>
-          <w:numId w:val="4"/>
+          <w:numId w:val="9"/>
         </w:numPr>
-        <w:rPr>
-          <w:color w:val="FF0000"/>
-        </w:rPr>
-      </w:pPr>
-      <w:r>
-        <w:rPr>
-          <w:color w:val="FF0000"/>
-        </w:rPr>
-        <w:lastRenderedPageBreak/>
-        <w:t>Description of where and how it is used</w:t>
-      </w:r>
-    </w:p>
-    <w:p>
-      <w:pPr>
-        <w:pStyle w:val="ListParagraph"/>
-        <w:numPr>
-          <w:ilvl w:val="0"/>
-          <w:numId w:val="4"/>
-        </w:numPr>
-        <w:rPr>
-          <w:color w:val="FF0000"/>
-        </w:rPr>
-      </w:pPr>
-      <w:r>
-        <w:rPr>
-          <w:color w:val="FF0000"/>
-        </w:rPr>
-        <w:t>List of data members, and what each one is for do</w:t>
-      </w:r>
-    </w:p>
-    <w:p>
-      <w:pPr>
-        <w:pStyle w:val="ListParagraph"/>
-        <w:numPr>
-          <w:ilvl w:val="0"/>
-          <w:numId w:val="4"/>
-        </w:numPr>
-        <w:rPr>
-          <w:color w:val="FF0000"/>
-        </w:rPr>
-      </w:pPr>
-      <w:r>
-        <w:rPr>
-          <w:color w:val="FF0000"/>
-        </w:rPr>
-        <w:t>List of functions that use it</w:t>
-      </w:r>
-    </w:p>
-    <w:p>
-      <w:pPr>
-        <w:pStyle w:val="ListParagraph"/>
-        <w:ind w:left="1080"/>
-        <w:rPr>
-          <w:color w:val="FF0000"/>
-        </w:rPr>
-      </w:pPr>
-    </w:p>
+      </w:pPr>
+      <w:r>
+        <w:t>These data structures will primarily be used in the tabulate function and the bar chart function.</w:t>
+      </w:r>
+    </w:p>
+    <w:p/>
     <w:p>
       <w:pPr>
         <w:pStyle w:val="Heading3"/>
@@ -4626,42 +4401,9 @@
       </w:r>
     </w:p>
     <w:p>
-      <w:pPr>
-        <w:rPr>
-          <w:color w:val="FF0000"/>
-        </w:rPr>
-      </w:pPr>
-      <w:r>
-        <w:rPr>
-          <w:color w:val="FF0000"/>
-        </w:rPr>
-        <w:t xml:space="preserve">Pseudocode for all non-standard / </w:t>
-      </w:r>
-      <w:r>
-        <w:rPr>
-          <w:color w:val="FF0000"/>
-        </w:rPr>
-        <w:t>non-trivial algorithms that operate on data</w:t>
-      </w:r>
-      <w:r>
-        <w:rPr>
-          <w:color w:val="FF0000"/>
-        </w:rPr>
-        <w:t xml:space="preserve"> </w:t>
-      </w:r>
-      <w:r>
-        <w:rPr>
-          <w:color w:val="FF0000"/>
-        </w:rPr>
-        <w:t>structures</w:t>
-      </w:r>
-    </w:p>
-    <w:p>
-      <w:pPr>
-        <w:rPr>
-          <w:color w:val="FF0000"/>
-        </w:rPr>
-      </w:pPr>
+      <w:r>
+        <w:t xml:space="preserve">No non-standard algorithms that operate on data structures were used. </w:t>
+      </w:r>
     </w:p>
     <w:p>
       <w:pPr>
@@ -4691,46 +4433,29 @@
       <w:bookmarkEnd w:id="9"/>
     </w:p>
     <w:p>
-      <w:pPr>
-        <w:rPr>
-          <w:color w:val="FF0000"/>
-        </w:rPr>
-      </w:pPr>
-      <w:r>
-        <w:rPr>
-          <w:color w:val="FF0000"/>
-        </w:rPr>
-        <w:t>This is your initial</w:t>
-      </w:r>
-      <w:r>
-        <w:rPr>
-          <w:color w:val="FF0000"/>
-        </w:rPr>
-        <w:t xml:space="preserve"> interface</w:t>
-      </w:r>
-      <w:r>
-        <w:rPr>
-          <w:color w:val="FF0000"/>
-        </w:rPr>
-        <w:t xml:space="preserve"> design. Describe the tools you used for this design stage and any key findings that informed your design.  This </w:t>
-      </w:r>
-      <w:r>
-        <w:rPr>
-          <w:color w:val="FF0000"/>
-        </w:rPr>
-        <w:t>introduction is descriptive and should</w:t>
-      </w:r>
-      <w:r>
-        <w:rPr>
-          <w:color w:val="FF0000"/>
-        </w:rPr>
-        <w:t xml:space="preserve"> explain what you have completed for the actual design work you will present in the sub-section</w:t>
-      </w:r>
-      <w:r>
-        <w:rPr>
-          <w:color w:val="FF0000"/>
-        </w:rPr>
-        <w:t>s below.</w:t>
+      <w:r>
+        <w:t>Draw.io w</w:t>
+      </w:r>
+      <w:r>
+        <w:t xml:space="preserve">as used to create the wireframes and flowcharts. </w:t>
+      </w:r>
+      <w:r>
+        <w:t xml:space="preserve">The design goal for the interface was to make </w:t>
+      </w:r>
+      <w:r>
+        <w:t xml:space="preserve">producing a graphical output as simple and easy as possible. </w:t>
+      </w:r>
+      <w:r>
+        <w:t xml:space="preserve">To that end, the home screen was designed to enable the user to immediately start graphing the data as soon as possible. </w:t>
+      </w:r>
+      <w:r>
+        <w:t xml:space="preserve">The two left-hand sections of the home screen enable the creation and editing of a bar graph. The right-hand section contains the bar graph itself and some minor font editing tools. </w:t>
+      </w:r>
+      <w:r>
+        <w:t>To navigate to the other features of the program such as tabulation, the user needs to select the tools button. Some of t</w:t>
+      </w:r>
+      <w:r>
+        <w:t xml:space="preserve">hese other screens also have graphing capabilities. </w:t>
       </w:r>
     </w:p>
     <w:p/>
@@ -4743,6 +4468,7 @@
         </w:numPr>
       </w:pPr>
       <w:r>
+        <w:lastRenderedPageBreak/>
         <w:t>Structural Design</w:t>
       </w:r>
     </w:p>
@@ -4754,33 +4480,43 @@
       </w:pPr>
       <w:r>
         <w:rPr>
-          <w:color w:val="FF0000"/>
+          <w:noProof/>
         </w:rPr>
-        <w:t>Structural design refers to the navigational and information structure of your product – the structure that supports the interface layout.  How will you structure your product?  How will you group your information?  How will you navigate through your product?  Why?  This can take the form of a diagram showing structure and hierarchy, supported by a discussion and justification of your choices.  Why have you made these design choices?</w:t>
-      </w:r>
-      <w:r>
-        <w:rPr>
-          <w:color w:val="FF0000"/>
-        </w:rPr>
-        <w:t xml:space="preserve"> </w:t>
-      </w:r>
-      <w:r>
-        <w:rPr>
-          <w:color w:val="FF0000"/>
-        </w:rPr>
-        <w:t xml:space="preserve">Describe and outline the structure of your </w:t>
-      </w:r>
-      <w:r>
-        <w:rPr>
-          <w:color w:val="FF0000"/>
-        </w:rPr>
-        <w:t>interface</w:t>
-      </w:r>
-      <w:r>
-        <w:rPr>
-          <w:color w:val="FF0000"/>
-        </w:rPr>
-        <w:t xml:space="preserve"> and of your information. </w:t>
+        <w:drawing>
+          <wp:inline distT="0" distB="0" distL="0" distR="0" wp14:anchorId="788BD0E8" wp14:editId="16F09B3A">
+            <wp:extent cx="5731510" cy="7849235"/>
+            <wp:effectExtent l="0" t="0" r="2540" b="0"/>
+            <wp:docPr id="1083875147" name="Picture 1"/>
+            <wp:cNvGraphicFramePr>
+              <a:graphicFrameLocks xmlns:a="http://schemas.openxmlformats.org/drawingml/2006/main" noChangeAspect="1"/>
+            </wp:cNvGraphicFramePr>
+            <a:graphic xmlns:a="http://schemas.openxmlformats.org/drawingml/2006/main">
+              <a:graphicData uri="http://schemas.openxmlformats.org/drawingml/2006/picture">
+                <pic:pic xmlns:pic="http://schemas.openxmlformats.org/drawingml/2006/picture">
+                  <pic:nvPicPr>
+                    <pic:cNvPr id="1083875147" name=""/>
+                    <pic:cNvPicPr/>
+                  </pic:nvPicPr>
+                  <pic:blipFill>
+                    <a:blip r:embed="rId10"/>
+                    <a:stretch>
+                      <a:fillRect/>
+                    </a:stretch>
+                  </pic:blipFill>
+                  <pic:spPr>
+                    <a:xfrm>
+                      <a:off x="0" y="0"/>
+                      <a:ext cx="5731510" cy="7849235"/>
+                    </a:xfrm>
+                    <a:prstGeom prst="rect">
+                      <a:avLst/>
+                    </a:prstGeom>
+                  </pic:spPr>
+                </pic:pic>
+              </a:graphicData>
+            </a:graphic>
+          </wp:inline>
+        </w:drawing>
       </w:r>
     </w:p>
     <w:p/>
@@ -4793,30 +4529,206 @@
         </w:numPr>
       </w:pPr>
       <w:r>
+        <w:lastRenderedPageBreak/>
         <w:t>Visual Design</w:t>
       </w:r>
     </w:p>
     <w:p>
-      <w:pPr>
+      <w:r>
+        <w:t>Home Screen</w:t>
+      </w:r>
+    </w:p>
+    <w:p>
+      <w:r>
         <w:rPr>
-          <w:color w:val="FF0000"/>
+          <w:noProof/>
         </w:rPr>
-      </w:pPr>
-      <w:r>
-        <w:rPr>
-          <w:color w:val="FF0000"/>
-        </w:rPr>
-        <w:t xml:space="preserve">Detail your visual design: Layout, visual elements, icons, graphics, style, colour, fonts general screen designs. This can be sketches, wireframes, mockups etc, supported by a discussion, explanation, and </w:t>
-      </w:r>
-      <w:r>
-        <w:rPr>
-          <w:color w:val="FF0000"/>
-        </w:rPr>
-        <w:t xml:space="preserve">justification of your choices. </w:t>
+        <w:drawing>
+          <wp:inline distT="0" distB="0" distL="0" distR="0" wp14:anchorId="4FDF588B" wp14:editId="2435D794">
+            <wp:extent cx="5731510" cy="3442335"/>
+            <wp:effectExtent l="0" t="0" r="2540" b="5715"/>
+            <wp:docPr id="1295170180" name="Picture 1" descr="A screenshot of a computer&#10;&#10;Description automatically generated"/>
+            <wp:cNvGraphicFramePr>
+              <a:graphicFrameLocks xmlns:a="http://schemas.openxmlformats.org/drawingml/2006/main" noChangeAspect="1"/>
+            </wp:cNvGraphicFramePr>
+            <a:graphic xmlns:a="http://schemas.openxmlformats.org/drawingml/2006/main">
+              <a:graphicData uri="http://schemas.openxmlformats.org/drawingml/2006/picture">
+                <pic:pic xmlns:pic="http://schemas.openxmlformats.org/drawingml/2006/picture">
+                  <pic:nvPicPr>
+                    <pic:cNvPr id="1295170180" name="Picture 1" descr="A screenshot of a computer&#10;&#10;Description automatically generated"/>
+                    <pic:cNvPicPr/>
+                  </pic:nvPicPr>
+                  <pic:blipFill>
+                    <a:blip r:embed="rId11"/>
+                    <a:stretch>
+                      <a:fillRect/>
+                    </a:stretch>
+                  </pic:blipFill>
+                  <pic:spPr>
+                    <a:xfrm>
+                      <a:off x="0" y="0"/>
+                      <a:ext cx="5731510" cy="3442335"/>
+                    </a:xfrm>
+                    <a:prstGeom prst="rect">
+                      <a:avLst/>
+                    </a:prstGeom>
+                  </pic:spPr>
+                </pic:pic>
+              </a:graphicData>
+            </a:graphic>
+          </wp:inline>
+        </w:drawing>
       </w:r>
     </w:p>
     <w:p/>
     <w:p/>
+    <w:p/>
+    <w:p>
+      <w:r>
+        <w:t>Tabulated Search</w:t>
+      </w:r>
+      <w:r>
+        <w:t xml:space="preserve"> Screen.</w:t>
+      </w:r>
+    </w:p>
+    <w:p>
+      <w:r>
+        <w:rPr>
+          <w:noProof/>
+        </w:rPr>
+        <w:lastRenderedPageBreak/>
+        <w:drawing>
+          <wp:inline distT="0" distB="0" distL="0" distR="0" wp14:anchorId="6DD60346" wp14:editId="476984CE">
+            <wp:extent cx="5683910" cy="4182013"/>
+            <wp:effectExtent l="0" t="0" r="0" b="9525"/>
+            <wp:docPr id="1093215679" name="Picture 1"/>
+            <wp:cNvGraphicFramePr>
+              <a:graphicFrameLocks xmlns:a="http://schemas.openxmlformats.org/drawingml/2006/main" noChangeAspect="1"/>
+            </wp:cNvGraphicFramePr>
+            <a:graphic xmlns:a="http://schemas.openxmlformats.org/drawingml/2006/main">
+              <a:graphicData uri="http://schemas.openxmlformats.org/drawingml/2006/picture">
+                <pic:pic xmlns:pic="http://schemas.openxmlformats.org/drawingml/2006/picture">
+                  <pic:nvPicPr>
+                    <pic:cNvPr id="1093215679" name=""/>
+                    <pic:cNvPicPr/>
+                  </pic:nvPicPr>
+                  <pic:blipFill>
+                    <a:blip r:embed="rId12"/>
+                    <a:stretch>
+                      <a:fillRect/>
+                    </a:stretch>
+                  </pic:blipFill>
+                  <pic:spPr>
+                    <a:xfrm>
+                      <a:off x="0" y="0"/>
+                      <a:ext cx="5719113" cy="4207914"/>
+                    </a:xfrm>
+                    <a:prstGeom prst="rect">
+                      <a:avLst/>
+                    </a:prstGeom>
+                  </pic:spPr>
+                </pic:pic>
+              </a:graphicData>
+            </a:graphic>
+          </wp:inline>
+        </w:drawing>
+      </w:r>
+    </w:p>
+    <w:p>
+      <w:r>
+        <w:t>Tabulated Overtime Screen</w:t>
+      </w:r>
+    </w:p>
+    <w:p>
+      <w:r>
+        <w:rPr>
+          <w:noProof/>
+        </w:rPr>
+        <w:drawing>
+          <wp:inline distT="0" distB="0" distL="0" distR="0" wp14:anchorId="31A1DB31" wp14:editId="74CFF04A">
+            <wp:extent cx="5731510" cy="3401695"/>
+            <wp:effectExtent l="0" t="0" r="2540" b="8255"/>
+            <wp:docPr id="1366485965" name="Picture 1" descr="A screenshot of a computer&#10;&#10;Description automatically generated"/>
+            <wp:cNvGraphicFramePr>
+              <a:graphicFrameLocks xmlns:a="http://schemas.openxmlformats.org/drawingml/2006/main" noChangeAspect="1"/>
+            </wp:cNvGraphicFramePr>
+            <a:graphic xmlns:a="http://schemas.openxmlformats.org/drawingml/2006/main">
+              <a:graphicData uri="http://schemas.openxmlformats.org/drawingml/2006/picture">
+                <pic:pic xmlns:pic="http://schemas.openxmlformats.org/drawingml/2006/picture">
+                  <pic:nvPicPr>
+                    <pic:cNvPr id="1366485965" name="Picture 1" descr="A screenshot of a computer&#10;&#10;Description automatically generated"/>
+                    <pic:cNvPicPr/>
+                  </pic:nvPicPr>
+                  <pic:blipFill>
+                    <a:blip r:embed="rId13"/>
+                    <a:stretch>
+                      <a:fillRect/>
+                    </a:stretch>
+                  </pic:blipFill>
+                  <pic:spPr>
+                    <a:xfrm>
+                      <a:off x="0" y="0"/>
+                      <a:ext cx="5731510" cy="3401695"/>
+                    </a:xfrm>
+                    <a:prstGeom prst="rect">
+                      <a:avLst/>
+                    </a:prstGeom>
+                  </pic:spPr>
+                </pic:pic>
+              </a:graphicData>
+            </a:graphic>
+          </wp:inline>
+        </w:drawing>
+      </w:r>
+    </w:p>
+    <w:p>
+      <w:r>
+        <w:t>Graphing Overtime Screen</w:t>
+      </w:r>
+    </w:p>
+    <w:p>
+      <w:r>
+        <w:rPr>
+          <w:noProof/>
+        </w:rPr>
+        <w:lastRenderedPageBreak/>
+        <w:drawing>
+          <wp:inline distT="0" distB="0" distL="0" distR="0" wp14:anchorId="4CDF7E12" wp14:editId="71BAA8C8">
+            <wp:extent cx="5731510" cy="3401695"/>
+            <wp:effectExtent l="0" t="0" r="2540" b="8255"/>
+            <wp:docPr id="105798911" name="Picture 1"/>
+            <wp:cNvGraphicFramePr>
+              <a:graphicFrameLocks xmlns:a="http://schemas.openxmlformats.org/drawingml/2006/main" noChangeAspect="1"/>
+            </wp:cNvGraphicFramePr>
+            <a:graphic xmlns:a="http://schemas.openxmlformats.org/drawingml/2006/main">
+              <a:graphicData uri="http://schemas.openxmlformats.org/drawingml/2006/picture">
+                <pic:pic xmlns:pic="http://schemas.openxmlformats.org/drawingml/2006/picture">
+                  <pic:nvPicPr>
+                    <pic:cNvPr id="105798911" name=""/>
+                    <pic:cNvPicPr/>
+                  </pic:nvPicPr>
+                  <pic:blipFill>
+                    <a:blip r:embed="rId14"/>
+                    <a:stretch>
+                      <a:fillRect/>
+                    </a:stretch>
+                  </pic:blipFill>
+                  <pic:spPr>
+                    <a:xfrm>
+                      <a:off x="0" y="0"/>
+                      <a:ext cx="5731510" cy="3401695"/>
+                    </a:xfrm>
+                    <a:prstGeom prst="rect">
+                      <a:avLst/>
+                    </a:prstGeom>
+                  </pic:spPr>
+                </pic:pic>
+              </a:graphicData>
+            </a:graphic>
+          </wp:inline>
+        </w:drawing>
+      </w:r>
+    </w:p>
     <w:sectPr>
       <w:pgSz w:w="11906" w:h="16838"/>
       <w:pgMar w:top="1440" w:right="1440" w:bottom="1440" w:left="1440" w:header="708" w:footer="708" w:gutter="0"/>
@@ -4827,6 +4739,56 @@
 </w:document>
 </file>
 
+<file path=word/endnotes.xml><?xml version="1.0" encoding="utf-8"?>
+<w:endnotes xmlns:wpc="http://schemas.microsoft.com/office/word/2010/wordprocessingCanvas" xmlns:cx="http://schemas.microsoft.com/office/drawing/2014/chartex" xmlns:cx1="http://schemas.microsoft.com/office/drawing/2015/9/8/chartex" xmlns:cx2="http://schemas.microsoft.com/office/drawing/2015/10/21/chartex" xmlns:cx3="http://schemas.microsoft.com/office/drawing/2016/5/9/chartex" xmlns:cx4="http://schemas.microsoft.com/office/drawing/2016/5/10/chartex" xmlns:cx5="http://schemas.microsoft.com/office/drawing/2016/5/11/chartex" xmlns:cx6="http://schemas.microsoft.com/office/drawing/2016/5/12/chartex" xmlns:cx7="http://schemas.microsoft.com/office/drawing/2016/5/13/chartex" xmlns:cx8="http://schemas.microsoft.com/office/drawing/2016/5/14/chartex" xmlns:mc="http://schemas.openxmlformats.org/markup-compatibility/2006" xmlns:aink="http://schemas.microsoft.com/office/drawing/2016/ink" xmlns:am3d="http://schemas.microsoft.com/office/drawing/2017/model3d" xmlns:o="urn:schemas-microsoft-com:office:office" xmlns:oel="http://schemas.microsoft.com/office/2019/extlst" xmlns:r="http://schemas.openxmlformats.org/officeDocument/2006/relationships" xmlns:m="http://schemas.openxmlformats.org/officeDocument/2006/math" xmlns:v="urn:schemas-microsoft-com:vml" xmlns:wp14="http://schemas.microsoft.com/office/word/2010/wordprocessingDrawing" xmlns:wp="http://schemas.openxmlformats.org/drawingml/2006/wordprocessingDrawing" xmlns:w10="urn:schemas-microsoft-com:office:word" xmlns:w="http://schemas.openxmlformats.org/wordprocessingml/2006/main" xmlns:w14="http://schemas.microsoft.com/office/word/2010/wordml" xmlns:w15="http://schemas.microsoft.com/office/word/2012/wordml" xmlns:w16cex="http://schemas.microsoft.com/office/word/2018/wordml/cex" xmlns:w16cid="http://schemas.microsoft.com/office/word/2016/wordml/cid" xmlns:w16="http://schemas.microsoft.com/office/word/2018/wordml" xmlns:w16sdtdh="http://schemas.microsoft.com/office/word/2020/wordml/sdtdatahash" xmlns:w16se="http://schemas.microsoft.com/office/word/2015/wordml/symex" xmlns:wpg="http://schemas.microsoft.com/office/word/2010/wordprocessingGroup" xmlns:wpi="http://schemas.microsoft.com/office/word/2010/wordprocessingInk" xmlns:wne="http://schemas.microsoft.com/office/word/2006/wordml" xmlns:wps="http://schemas.microsoft.com/office/word/2010/wordprocessingShape" mc:Ignorable="w14 w15 w16se w16cid w16 w16cex w16sdtdh wp14">
+  <w:endnote w:type="separator" w:id="-1">
+    <w:p>
+      <w:pPr>
+        <w:spacing w:after="0" w:line="240" w:lineRule="auto"/>
+      </w:pPr>
+      <w:r>
+        <w:separator/>
+      </w:r>
+    </w:p>
+  </w:endnote>
+  <w:endnote w:type="continuationSeparator" w:id="0">
+    <w:p>
+      <w:pPr>
+        <w:spacing w:after="0" w:line="240" w:lineRule="auto"/>
+      </w:pPr>
+      <w:r>
+        <w:continuationSeparator/>
+      </w:r>
+    </w:p>
+  </w:endnote>
+</w:endnotes>
+</file>
+
+<file path=word/footnotes.xml><?xml version="1.0" encoding="utf-8"?>
+<w:footnotes xmlns:wpc="http://schemas.microsoft.com/office/word/2010/wordprocessingCanvas" xmlns:cx="http://schemas.microsoft.com/office/drawing/2014/chartex" xmlns:cx1="http://schemas.microsoft.com/office/drawing/2015/9/8/chartex" xmlns:cx2="http://schemas.microsoft.com/office/drawing/2015/10/21/chartex" xmlns:cx3="http://schemas.microsoft.com/office/drawing/2016/5/9/chartex" xmlns:cx4="http://schemas.microsoft.com/office/drawing/2016/5/10/chartex" xmlns:cx5="http://schemas.microsoft.com/office/drawing/2016/5/11/chartex" xmlns:cx6="http://schemas.microsoft.com/office/drawing/2016/5/12/chartex" xmlns:cx7="http://schemas.microsoft.com/office/drawing/2016/5/13/chartex" xmlns:cx8="http://schemas.microsoft.com/office/drawing/2016/5/14/chartex" xmlns:mc="http://schemas.openxmlformats.org/markup-compatibility/2006" xmlns:aink="http://schemas.microsoft.com/office/drawing/2016/ink" xmlns:am3d="http://schemas.microsoft.com/office/drawing/2017/model3d" xmlns:o="urn:schemas-microsoft-com:office:office" xmlns:oel="http://schemas.microsoft.com/office/2019/extlst" xmlns:r="http://schemas.openxmlformats.org/officeDocument/2006/relationships" xmlns:m="http://schemas.openxmlformats.org/officeDocument/2006/math" xmlns:v="urn:schemas-microsoft-com:vml" xmlns:wp14="http://schemas.microsoft.com/office/word/2010/wordprocessingDrawing" xmlns:wp="http://schemas.openxmlformats.org/drawingml/2006/wordprocessingDrawing" xmlns:w10="urn:schemas-microsoft-com:office:word" xmlns:w="http://schemas.openxmlformats.org/wordprocessingml/2006/main" xmlns:w14="http://schemas.microsoft.com/office/word/2010/wordml" xmlns:w15="http://schemas.microsoft.com/office/word/2012/wordml" xmlns:w16cex="http://schemas.microsoft.com/office/word/2018/wordml/cex" xmlns:w16cid="http://schemas.microsoft.com/office/word/2016/wordml/cid" xmlns:w16="http://schemas.microsoft.com/office/word/2018/wordml" xmlns:w16sdtdh="http://schemas.microsoft.com/office/word/2020/wordml/sdtdatahash" xmlns:w16se="http://schemas.microsoft.com/office/word/2015/wordml/symex" xmlns:wpg="http://schemas.microsoft.com/office/word/2010/wordprocessingGroup" xmlns:wpi="http://schemas.microsoft.com/office/word/2010/wordprocessingInk" xmlns:wne="http://schemas.microsoft.com/office/word/2006/wordml" xmlns:wps="http://schemas.microsoft.com/office/word/2010/wordprocessingShape" mc:Ignorable="w14 w15 w16se w16cid w16 w16cex w16sdtdh wp14">
+  <w:footnote w:type="separator" w:id="-1">
+    <w:p>
+      <w:pPr>
+        <w:spacing w:after="0" w:line="240" w:lineRule="auto"/>
+      </w:pPr>
+      <w:r>
+        <w:separator/>
+      </w:r>
+    </w:p>
+  </w:footnote>
+  <w:footnote w:type="continuationSeparator" w:id="0">
+    <w:p>
+      <w:pPr>
+        <w:spacing w:after="0" w:line="240" w:lineRule="auto"/>
+      </w:pPr>
+      <w:r>
+        <w:continuationSeparator/>
+      </w:r>
+    </w:p>
+  </w:footnote>
+</w:footnotes>
+</file>
+
 <file path=word/numbering.xml><?xml version="1.0" encoding="utf-8"?>
 <w:numbering xmlns:wpc="http://schemas.microsoft.com/office/word/2010/wordprocessingCanvas" xmlns:cx="http://schemas.microsoft.com/office/drawing/2014/chartex" xmlns:cx1="http://schemas.microsoft.com/office/drawing/2015/9/8/chartex" xmlns:cx2="http://schemas.microsoft.com/office/drawing/2015/10/21/chartex" xmlns:cx3="http://schemas.microsoft.com/office/drawing/2016/5/9/chartex" xmlns:cx4="http://schemas.microsoft.com/office/drawing/2016/5/10/chartex" xmlns:cx5="http://schemas.microsoft.com/office/drawing/2016/5/11/chartex" xmlns:cx6="http://schemas.microsoft.com/office/drawing/2016/5/12/chartex" xmlns:cx7="http://schemas.microsoft.com/office/drawing/2016/5/13/chartex" xmlns:cx8="http://schemas.microsoft.com/office/drawing/2016/5/14/chartex" xmlns:mc="http://schemas.openxmlformats.org/markup-compatibility/2006" xmlns:aink="http://schemas.microsoft.com/office/drawing/2016/ink" xmlns:am3d="http://schemas.microsoft.com/office/drawing/2017/model3d" xmlns:o="urn:schemas-microsoft-com:office:office" xmlns:oel="http://schemas.microsoft.com/office/2019/extlst" xmlns:r="http://schemas.openxmlformats.org/officeDocument/2006/relationships" xmlns:m="http://schemas.openxmlformats.org/officeDocument/2006/math" xmlns:v="urn:schemas-microsoft-com:vml" xmlns:wp14="http://schemas.microsoft.com/office/word/2010/wordprocessingDrawing" xmlns:wp="http://schemas.openxmlformats.org/drawingml/2006/wordprocessingDrawing" xmlns:w10="urn:schemas-microsoft-com:office:word" xmlns:w="http://schemas.openxmlformats.org/wordprocessingml/2006/main" xmlns:w14="http://schemas.microsoft.com/office/word/2010/wordml" xmlns:w15="http://schemas.microsoft.com/office/word/2012/wordml" xmlns:w16cex="http://schemas.microsoft.com/office/word/2018/wordml/cex" xmlns:w16cid="http://schemas.microsoft.com/office/word/2016/wordml/cid" xmlns:w16="http://schemas.microsoft.com/office/word/2018/wordml" xmlns:w16sdtdh="http://schemas.microsoft.com/office/word/2020/wordml/sdtdatahash" xmlns:w16se="http://schemas.microsoft.com/office/word/2015/wordml/symex" xmlns:wpg="http://schemas.microsoft.com/office/word/2010/wordprocessingGroup" xmlns:wpi="http://schemas.microsoft.com/office/word/2010/wordprocessingInk" xmlns:wne="http://schemas.microsoft.com/office/word/2006/wordml" xmlns:wps="http://schemas.microsoft.com/office/word/2010/wordprocessingShape" mc:Ignorable="w14 w15 w16se w16cid w16 w16cex w16sdtdh wp14">
   <w:abstractNum w:abstractNumId="0" w15:restartNumberingAfterBreak="0">
@@ -4943,6 +4905,118 @@
     </w:lvl>
   </w:abstractNum>
   <w:abstractNum w:abstractNumId="1" w15:restartNumberingAfterBreak="0">
+    <w:nsid w:val="1BE54A35"/>
+    <w:multiLevelType w:val="hybridMultilevel"/>
+    <w:tmpl w:val="50AAFDA4"/>
+    <w:lvl w:ilvl="0" w:tplc="A43E6DEC">
+      <w:numFmt w:val="bullet"/>
+      <w:lvlText w:val="-"/>
+      <w:lvlJc w:val="left"/>
+      <w:pPr>
+        <w:ind w:left="720" w:hanging="360"/>
+      </w:pPr>
+      <w:rPr>
+        <w:rFonts w:ascii="Calibri" w:eastAsiaTheme="minorEastAsia" w:hAnsi="Calibri" w:cs="Calibri" w:hint="default"/>
+      </w:rPr>
+    </w:lvl>
+    <w:lvl w:ilvl="1" w:tplc="0C090003" w:tentative="1">
+      <w:start w:val="1"/>
+      <w:numFmt w:val="bullet"/>
+      <w:lvlText w:val="o"/>
+      <w:lvlJc w:val="left"/>
+      <w:pPr>
+        <w:ind w:left="1440" w:hanging="360"/>
+      </w:pPr>
+      <w:rPr>
+        <w:rFonts w:ascii="Courier New" w:hAnsi="Courier New" w:cs="Courier New" w:hint="default"/>
+      </w:rPr>
+    </w:lvl>
+    <w:lvl w:ilvl="2" w:tplc="0C090005" w:tentative="1">
+      <w:start w:val="1"/>
+      <w:numFmt w:val="bullet"/>
+      <w:lvlText w:val=""/>
+      <w:lvlJc w:val="left"/>
+      <w:pPr>
+        <w:ind w:left="2160" w:hanging="360"/>
+      </w:pPr>
+      <w:rPr>
+        <w:rFonts w:ascii="Wingdings" w:hAnsi="Wingdings" w:hint="default"/>
+      </w:rPr>
+    </w:lvl>
+    <w:lvl w:ilvl="3" w:tplc="0C090001" w:tentative="1">
+      <w:start w:val="1"/>
+      <w:numFmt w:val="bullet"/>
+      <w:lvlText w:val=""/>
+      <w:lvlJc w:val="left"/>
+      <w:pPr>
+        <w:ind w:left="2880" w:hanging="360"/>
+      </w:pPr>
+      <w:rPr>
+        <w:rFonts w:ascii="Symbol" w:hAnsi="Symbol" w:hint="default"/>
+      </w:rPr>
+    </w:lvl>
+    <w:lvl w:ilvl="4" w:tplc="0C090003" w:tentative="1">
+      <w:start w:val="1"/>
+      <w:numFmt w:val="bullet"/>
+      <w:lvlText w:val="o"/>
+      <w:lvlJc w:val="left"/>
+      <w:pPr>
+        <w:ind w:left="3600" w:hanging="360"/>
+      </w:pPr>
+      <w:rPr>
+        <w:rFonts w:ascii="Courier New" w:hAnsi="Courier New" w:cs="Courier New" w:hint="default"/>
+      </w:rPr>
+    </w:lvl>
+    <w:lvl w:ilvl="5" w:tplc="0C090005" w:tentative="1">
+      <w:start w:val="1"/>
+      <w:numFmt w:val="bullet"/>
+      <w:lvlText w:val=""/>
+      <w:lvlJc w:val="left"/>
+      <w:pPr>
+        <w:ind w:left="4320" w:hanging="360"/>
+      </w:pPr>
+      <w:rPr>
+        <w:rFonts w:ascii="Wingdings" w:hAnsi="Wingdings" w:hint="default"/>
+      </w:rPr>
+    </w:lvl>
+    <w:lvl w:ilvl="6" w:tplc="0C090001" w:tentative="1">
+      <w:start w:val="1"/>
+      <w:numFmt w:val="bullet"/>
+      <w:lvlText w:val=""/>
+      <w:lvlJc w:val="left"/>
+      <w:pPr>
+        <w:ind w:left="5040" w:hanging="360"/>
+      </w:pPr>
+      <w:rPr>
+        <w:rFonts w:ascii="Symbol" w:hAnsi="Symbol" w:hint="default"/>
+      </w:rPr>
+    </w:lvl>
+    <w:lvl w:ilvl="7" w:tplc="0C090003" w:tentative="1">
+      <w:start w:val="1"/>
+      <w:numFmt w:val="bullet"/>
+      <w:lvlText w:val="o"/>
+      <w:lvlJc w:val="left"/>
+      <w:pPr>
+        <w:ind w:left="5760" w:hanging="360"/>
+      </w:pPr>
+      <w:rPr>
+        <w:rFonts w:ascii="Courier New" w:hAnsi="Courier New" w:cs="Courier New" w:hint="default"/>
+      </w:rPr>
+    </w:lvl>
+    <w:lvl w:ilvl="8" w:tplc="0C090005" w:tentative="1">
+      <w:start w:val="1"/>
+      <w:numFmt w:val="bullet"/>
+      <w:lvlText w:val=""/>
+      <w:lvlJc w:val="left"/>
+      <w:pPr>
+        <w:ind w:left="6480" w:hanging="360"/>
+      </w:pPr>
+      <w:rPr>
+        <w:rFonts w:ascii="Wingdings" w:hAnsi="Wingdings" w:hint="default"/>
+      </w:rPr>
+    </w:lvl>
+  </w:abstractNum>
+  <w:abstractNum w:abstractNumId="2" w15:restartNumberingAfterBreak="0">
     <w:nsid w:val="367E3F6A"/>
     <w:multiLevelType w:val="hybridMultilevel"/>
     <w:tmpl w:val="0CB6E2E4"/>
@@ -5054,7 +5128,7 @@
       </w:rPr>
     </w:lvl>
   </w:abstractNum>
-  <w:abstractNum w:abstractNumId="2" w15:restartNumberingAfterBreak="0">
+  <w:abstractNum w:abstractNumId="3" w15:restartNumberingAfterBreak="0">
     <w:nsid w:val="375D36C8"/>
     <w:multiLevelType w:val="multilevel"/>
     <w:tmpl w:val="CF405D9C"/>
@@ -5167,7 +5241,7 @@
       </w:rPr>
     </w:lvl>
   </w:abstractNum>
-  <w:abstractNum w:abstractNumId="3" w15:restartNumberingAfterBreak="0">
+  <w:abstractNum w:abstractNumId="4" w15:restartNumberingAfterBreak="0">
     <w:nsid w:val="490E57EE"/>
     <w:multiLevelType w:val="hybridMultilevel"/>
     <w:tmpl w:val="15F49C00"/>
@@ -5280,7 +5354,7 @@
       </w:rPr>
     </w:lvl>
   </w:abstractNum>
-  <w:abstractNum w:abstractNumId="4" w15:restartNumberingAfterBreak="0">
+  <w:abstractNum w:abstractNumId="5" w15:restartNumberingAfterBreak="0">
     <w:nsid w:val="594D2C6D"/>
     <w:multiLevelType w:val="hybridMultilevel"/>
     <w:tmpl w:val="BA2812A4"/>
@@ -5392,7 +5466,7 @@
       </w:rPr>
     </w:lvl>
   </w:abstractNum>
-  <w:abstractNum w:abstractNumId="5" w15:restartNumberingAfterBreak="0">
+  <w:abstractNum w:abstractNumId="6" w15:restartNumberingAfterBreak="0">
     <w:nsid w:val="63D23837"/>
     <w:multiLevelType w:val="hybridMultilevel"/>
     <w:tmpl w:val="9BD61186"/>
@@ -5504,7 +5578,7 @@
       </w:rPr>
     </w:lvl>
   </w:abstractNum>
-  <w:abstractNum w:abstractNumId="6" w15:restartNumberingAfterBreak="0">
+  <w:abstractNum w:abstractNumId="7" w15:restartNumberingAfterBreak="0">
     <w:nsid w:val="66162F7D"/>
     <w:multiLevelType w:val="hybridMultilevel"/>
     <w:tmpl w:val="38A2F066"/>
@@ -5617,7 +5691,7 @@
       </w:rPr>
     </w:lvl>
   </w:abstractNum>
-  <w:abstractNum w:abstractNumId="7" w15:restartNumberingAfterBreak="0">
+  <w:abstractNum w:abstractNumId="8" w15:restartNumberingAfterBreak="0">
     <w:nsid w:val="765D23A3"/>
     <w:multiLevelType w:val="multilevel"/>
     <w:tmpl w:val="D2A25216"/>
@@ -5731,28 +5805,31 @@
     </w:lvl>
   </w:abstractNum>
   <w:num w:numId="1" w16cid:durableId="1907182662">
+    <w:abstractNumId w:val="3"/>
+  </w:num>
+  <w:num w:numId="2" w16cid:durableId="1566260234">
+    <w:abstractNumId w:val="8"/>
+  </w:num>
+  <w:num w:numId="3" w16cid:durableId="1584414012">
+    <w:abstractNumId w:val="7"/>
+  </w:num>
+  <w:num w:numId="4" w16cid:durableId="80759779">
+    <w:abstractNumId w:val="5"/>
+  </w:num>
+  <w:num w:numId="5" w16cid:durableId="900093145">
+    <w:abstractNumId w:val="6"/>
+  </w:num>
+  <w:num w:numId="6" w16cid:durableId="781456786">
     <w:abstractNumId w:val="2"/>
   </w:num>
-  <w:num w:numId="2" w16cid:durableId="1566260234">
-    <w:abstractNumId w:val="7"/>
-  </w:num>
-  <w:num w:numId="3" w16cid:durableId="1584414012">
-    <w:abstractNumId w:val="6"/>
-  </w:num>
-  <w:num w:numId="4" w16cid:durableId="80759779">
+  <w:num w:numId="7" w16cid:durableId="1042942834">
     <w:abstractNumId w:val="4"/>
-  </w:num>
-  <w:num w:numId="5" w16cid:durableId="900093145">
-    <w:abstractNumId w:val="5"/>
-  </w:num>
-  <w:num w:numId="6" w16cid:durableId="781456786">
-    <w:abstractNumId w:val="1"/>
-  </w:num>
-  <w:num w:numId="7" w16cid:durableId="1042942834">
-    <w:abstractNumId w:val="3"/>
   </w:num>
   <w:num w:numId="8" w16cid:durableId="822354959">
     <w:abstractNumId w:val="0"/>
+  </w:num>
+  <w:num w:numId="9" w16cid:durableId="820389795">
+    <w:abstractNumId w:val="1"/>
   </w:num>
 </w:numbering>
 </file>
@@ -6369,7 +6446,6 @@
   <w:style w:type="character" w:default="1" w:styleId="DefaultParagraphFont">
     <w:name w:val="Default Paragraph Font"/>
     <w:uiPriority w:val="1"/>
-    <w:semiHidden/>
     <w:unhideWhenUsed/>
   </w:style>
   <w:style w:type="table" w:default="1" w:styleId="TableNormal">
@@ -6873,6 +6949,50 @@
       </w:tblBorders>
     </w:tblPr>
   </w:style>
+  <w:style w:type="paragraph" w:styleId="Header">
+    <w:name w:val="header"/>
+    <w:basedOn w:val="Normal"/>
+    <w:link w:val="HeaderChar"/>
+    <w:uiPriority w:val="99"/>
+    <w:unhideWhenUsed/>
+    <w:rsid w:val="00374FCD"/>
+    <w:pPr>
+      <w:tabs>
+        <w:tab w:val="center" w:pos="4513"/>
+        <w:tab w:val="right" w:pos="9026"/>
+      </w:tabs>
+      <w:spacing w:after="0" w:line="240" w:lineRule="auto"/>
+    </w:pPr>
+  </w:style>
+  <w:style w:type="character" w:customStyle="1" w:styleId="HeaderChar">
+    <w:name w:val="Header Char"/>
+    <w:basedOn w:val="DefaultParagraphFont"/>
+    <w:link w:val="Header"/>
+    <w:uiPriority w:val="99"/>
+    <w:rsid w:val="00374FCD"/>
+  </w:style>
+  <w:style w:type="paragraph" w:styleId="Footer">
+    <w:name w:val="footer"/>
+    <w:basedOn w:val="Normal"/>
+    <w:link w:val="FooterChar"/>
+    <w:uiPriority w:val="99"/>
+    <w:unhideWhenUsed/>
+    <w:rsid w:val="00374FCD"/>
+    <w:pPr>
+      <w:tabs>
+        <w:tab w:val="center" w:pos="4513"/>
+        <w:tab w:val="right" w:pos="9026"/>
+      </w:tabs>
+      <w:spacing w:after="0" w:line="240" w:lineRule="auto"/>
+    </w:pPr>
+  </w:style>
+  <w:style w:type="character" w:customStyle="1" w:styleId="FooterChar">
+    <w:name w:val="Footer Char"/>
+    <w:basedOn w:val="DefaultParagraphFont"/>
+    <w:link w:val="Footer"/>
+    <w:uiPriority w:val="99"/>
+    <w:rsid w:val="00374FCD"/>
+  </w:style>
 </w:styles>
 </file>
 

</xml_diff>